<commit_message>
2 fast, 2 furious, 2am - I've got to stop this for tonight
</commit_message>
<xml_diff>
--- a/cli_cheat_sheet.docx
+++ b/cli_cheat_sheet.docx
@@ -1,6 +1,6 @@
 
 <file path=word/document.xml><?xml version="1.0" encoding="utf-8"?>
-<w:document xmlns:wpc="http://schemas.microsoft.com/office/word/2010/wordprocessingCanvas" xmlns:cx="http://schemas.microsoft.com/office/drawing/2014/chartex" xmlns:cx1="http://schemas.microsoft.com/office/drawing/2015/9/8/chartex" xmlns:mc="http://schemas.openxmlformats.org/markup-compatibility/2006" xmlns:o="urn:schemas-microsoft-com:office:office" xmlns:r="http://schemas.openxmlformats.org/officeDocument/2006/relationships" xmlns:m="http://schemas.openxmlformats.org/officeDocument/2006/math" xmlns:v="urn:schemas-microsoft-com:vml" xmlns:wp14="http://schemas.microsoft.com/office/word/2010/wordprocessingDrawing" xmlns:wp="http://schemas.openxmlformats.org/drawingml/2006/wordprocessingDrawing" xmlns:w10="urn:schemas-microsoft-com:office:word" xmlns:w="http://schemas.openxmlformats.org/wordprocessingml/2006/main" xmlns:w14="http://schemas.microsoft.com/office/word/2010/wordml" xmlns:w15="http://schemas.microsoft.com/office/word/2012/wordml" xmlns:w16se="http://schemas.microsoft.com/office/word/2015/wordml/symex" xmlns:wpg="http://schemas.microsoft.com/office/word/2010/wordprocessingGroup" xmlns:wpi="http://schemas.microsoft.com/office/word/2010/wordprocessingInk" xmlns:wne="http://schemas.microsoft.com/office/word/2006/wordml" xmlns:wps="http://schemas.microsoft.com/office/word/2010/wordprocessingShape" mc:Ignorable="w14 w15 w16se wp14">
+<w:document xmlns:wpc="http://schemas.microsoft.com/office/word/2010/wordprocessingCanvas" xmlns:cx="http://schemas.microsoft.com/office/drawing/2014/chartex" xmlns:cx1="http://schemas.microsoft.com/office/drawing/2015/9/8/chartex" xmlns:cx2="http://schemas.microsoft.com/office/drawing/2015/10/21/chartex" xmlns:cx3="http://schemas.microsoft.com/office/drawing/2016/5/9/chartex" xmlns:cx4="http://schemas.microsoft.com/office/drawing/2016/5/10/chartex" xmlns:cx5="http://schemas.microsoft.com/office/drawing/2016/5/11/chartex" xmlns:cx6="http://schemas.microsoft.com/office/drawing/2016/5/12/chartex" xmlns:cx7="http://schemas.microsoft.com/office/drawing/2016/5/13/chartex" xmlns:cx8="http://schemas.microsoft.com/office/drawing/2016/5/14/chartex" xmlns:mc="http://schemas.openxmlformats.org/markup-compatibility/2006" xmlns:aink="http://schemas.microsoft.com/office/drawing/2016/ink" xmlns:am3d="http://schemas.microsoft.com/office/drawing/2017/model3d" xmlns:o="urn:schemas-microsoft-com:office:office" xmlns:r="http://schemas.openxmlformats.org/officeDocument/2006/relationships" xmlns:m="http://schemas.openxmlformats.org/officeDocument/2006/math" xmlns:v="urn:schemas-microsoft-com:vml" xmlns:wp14="http://schemas.microsoft.com/office/word/2010/wordprocessingDrawing" xmlns:wp="http://schemas.openxmlformats.org/drawingml/2006/wordprocessingDrawing" xmlns:w10="urn:schemas-microsoft-com:office:word" xmlns:w="http://schemas.openxmlformats.org/wordprocessingml/2006/main" xmlns:w14="http://schemas.microsoft.com/office/word/2010/wordml" xmlns:w15="http://schemas.microsoft.com/office/word/2012/wordml" xmlns:w16cid="http://schemas.microsoft.com/office/word/2016/wordml/cid" xmlns:w16se="http://schemas.microsoft.com/office/word/2015/wordml/symex" xmlns:wpg="http://schemas.microsoft.com/office/word/2010/wordprocessingGroup" xmlns:wpi="http://schemas.microsoft.com/office/word/2010/wordprocessingInk" xmlns:wne="http://schemas.microsoft.com/office/word/2006/wordml" xmlns:wps="http://schemas.microsoft.com/office/word/2010/wordprocessingShape" mc:Ignorable="w14 w15 w16se w16cid wp14">
   <w:body>
     <w:p>
       <w:pPr>
@@ -40,23 +40,13 @@
           <w:szCs w:val="24"/>
         </w:rPr>
       </w:pPr>
-      <w:proofErr w:type="gramStart"/>
-      <w:r>
-        <w:rPr>
-          <w:rFonts w:ascii="Courier New" w:eastAsia="Times New Roman" w:hAnsi="Courier New" w:cs="Courier New"/>
-          <w:sz w:val="20"/>
-          <w:szCs w:val="20"/>
-        </w:rPr>
-        <w:t>command</w:t>
-      </w:r>
-      <w:proofErr w:type="gramEnd"/>
-      <w:r>
-        <w:rPr>
-          <w:rFonts w:ascii="Courier New" w:eastAsia="Times New Roman" w:hAnsi="Courier New" w:cs="Courier New"/>
-          <w:sz w:val="20"/>
-          <w:szCs w:val="20"/>
-        </w:rPr>
-        <w:t xml:space="preserve"> [-option(s)] [argument(s)]</w:t>
+      <w:r>
+        <w:rPr>
+          <w:rFonts w:ascii="Courier New" w:eastAsia="Times New Roman" w:hAnsi="Courier New" w:cs="Courier New"/>
+          <w:sz w:val="20"/>
+          <w:szCs w:val="20"/>
+        </w:rPr>
+        <w:t>command [-option(s)] [argument(s)]</w:t>
       </w:r>
     </w:p>
     <w:p>
@@ -64,15 +54,7 @@
         <w:pStyle w:val="Heading3"/>
       </w:pPr>
       <w:r>
-        <w:t>Some command examples (</w:t>
-      </w:r>
-      <w:proofErr w:type="gramStart"/>
-      <w:r>
-        <w:t>don't</w:t>
-      </w:r>
-      <w:proofErr w:type="gramEnd"/>
-      <w:r>
-        <w:t xml:space="preserve"> type these yet):</w:t>
+        <w:t>Some command examples (don't type these yet):</w:t>
       </w:r>
     </w:p>
     <w:p>
@@ -134,14 +116,46 @@
           <w:szCs w:val="24"/>
         </w:rPr>
       </w:pPr>
+      <w:r>
+        <w:rPr>
+          <w:rFonts w:ascii="Times New Roman" w:eastAsia="Times New Roman" w:hAnsi="Times New Roman" w:cs="Times New Roman"/>
+          <w:sz w:val="24"/>
+          <w:szCs w:val="24"/>
+        </w:rPr>
+        <w:t>grep -x apple fruitlist.txt</w:t>
+      </w:r>
+    </w:p>
+    <w:p>
+      <w:pPr>
+        <w:pStyle w:val="Heading2"/>
+        <w:rPr>
+          <w:rFonts w:eastAsia="Times New Roman"/>
+        </w:rPr>
+      </w:pPr>
+      <w:r>
+        <w:rPr>
+          <w:rFonts w:eastAsia="Times New Roman"/>
+        </w:rPr>
+        <w:t>Getting our bearings:</w:t>
+      </w:r>
+    </w:p>
+    <w:p>
+      <w:pPr>
+        <w:spacing w:before="100" w:beforeAutospacing="1" w:after="100" w:afterAutospacing="1" w:line="240" w:lineRule="auto"/>
+        <w:rPr>
+          <w:rFonts w:ascii="Times New Roman" w:eastAsia="Times New Roman" w:hAnsi="Times New Roman" w:cs="Times New Roman"/>
+          <w:sz w:val="24"/>
+          <w:szCs w:val="24"/>
+        </w:rPr>
+      </w:pPr>
       <w:proofErr w:type="spellStart"/>
       <w:r>
         <w:rPr>
-          <w:rFonts w:ascii="Times New Roman" w:eastAsia="Times New Roman" w:hAnsi="Times New Roman" w:cs="Times New Roman"/>
-          <w:sz w:val="24"/>
-          <w:szCs w:val="24"/>
-        </w:rPr>
-        <w:t>grep</w:t>
+          <w:rFonts w:ascii="Courier New" w:eastAsia="Times New Roman" w:hAnsi="Courier New" w:cs="Courier New"/>
+          <w:sz w:val="20"/>
+          <w:szCs w:val="20"/>
+        </w:rPr>
+        <w:t>whoami</w:t>
       </w:r>
       <w:proofErr w:type="spellEnd"/>
       <w:r>
@@ -150,21 +164,7 @@
           <w:sz w:val="24"/>
           <w:szCs w:val="24"/>
         </w:rPr>
-        <w:t xml:space="preserve"> -x apple fruitlist.txt</w:t>
-      </w:r>
-    </w:p>
-    <w:p>
-      <w:pPr>
-        <w:pStyle w:val="Heading2"/>
-        <w:rPr>
-          <w:rFonts w:eastAsia="Times New Roman"/>
-        </w:rPr>
-      </w:pPr>
-      <w:r>
-        <w:rPr>
-          <w:rFonts w:eastAsia="Times New Roman"/>
-        </w:rPr>
-        <w:t>Getting our bearings:</w:t>
+        <w:t xml:space="preserve"> - what is my username on this machine?</w:t>
       </w:r>
     </w:p>
     <w:p>
@@ -177,72 +177,22 @@
         </w:rPr>
       </w:pPr>
       <w:proofErr w:type="spellStart"/>
-      <w:proofErr w:type="gramStart"/>
-      <w:r>
-        <w:rPr>
-          <w:rFonts w:ascii="Courier New" w:eastAsia="Times New Roman" w:hAnsi="Courier New" w:cs="Courier New"/>
-          <w:sz w:val="20"/>
-          <w:szCs w:val="20"/>
-        </w:rPr>
-        <w:t>whoami</w:t>
+      <w:r>
+        <w:rPr>
+          <w:rFonts w:ascii="Courier New" w:eastAsia="Times New Roman" w:hAnsi="Courier New" w:cs="Courier New"/>
+          <w:sz w:val="20"/>
+          <w:szCs w:val="20"/>
+        </w:rPr>
+        <w:t>pwd</w:t>
       </w:r>
       <w:proofErr w:type="spellEnd"/>
-      <w:proofErr w:type="gramEnd"/>
-      <w:r>
-        <w:rPr>
-          <w:rFonts w:ascii="Times New Roman" w:eastAsia="Times New Roman" w:hAnsi="Times New Roman" w:cs="Times New Roman"/>
-          <w:sz w:val="24"/>
-          <w:szCs w:val="24"/>
-        </w:rPr>
-        <w:t xml:space="preserve"> - what is my username on this machine?</w:t>
-      </w:r>
-    </w:p>
-    <w:p>
-      <w:pPr>
-        <w:spacing w:before="100" w:beforeAutospacing="1" w:after="100" w:afterAutospacing="1" w:line="240" w:lineRule="auto"/>
-        <w:rPr>
-          <w:rFonts w:ascii="Times New Roman" w:eastAsia="Times New Roman" w:hAnsi="Times New Roman" w:cs="Times New Roman"/>
-          <w:sz w:val="24"/>
-          <w:szCs w:val="24"/>
-        </w:rPr>
-      </w:pPr>
-      <w:proofErr w:type="spellStart"/>
-      <w:proofErr w:type="gramStart"/>
-      <w:r>
-        <w:rPr>
-          <w:rFonts w:ascii="Courier New" w:eastAsia="Times New Roman" w:hAnsi="Courier New" w:cs="Courier New"/>
-          <w:sz w:val="20"/>
-          <w:szCs w:val="20"/>
-        </w:rPr>
-        <w:t>pwd</w:t>
-      </w:r>
-      <w:proofErr w:type="spellEnd"/>
-      <w:proofErr w:type="gramEnd"/>
-      <w:r>
-        <w:rPr>
-          <w:rFonts w:ascii="Times New Roman" w:eastAsia="Times New Roman" w:hAnsi="Times New Roman" w:cs="Times New Roman"/>
-          <w:sz w:val="24"/>
-          <w:szCs w:val="24"/>
-        </w:rPr>
-        <w:t xml:space="preserve"> - what directory am I looking at? ("</w:t>
-      </w:r>
-      <w:proofErr w:type="gramStart"/>
-      <w:r>
-        <w:rPr>
-          <w:rFonts w:ascii="Times New Roman" w:eastAsia="Times New Roman" w:hAnsi="Times New Roman" w:cs="Times New Roman"/>
-          <w:sz w:val="24"/>
-          <w:szCs w:val="24"/>
-        </w:rPr>
-        <w:t>print</w:t>
-      </w:r>
-      <w:proofErr w:type="gramEnd"/>
-      <w:r>
-        <w:rPr>
-          <w:rFonts w:ascii="Times New Roman" w:eastAsia="Times New Roman" w:hAnsi="Times New Roman" w:cs="Times New Roman"/>
-          <w:sz w:val="24"/>
-          <w:szCs w:val="24"/>
-        </w:rPr>
-        <w:t xml:space="preserve"> working directory")</w:t>
+      <w:r>
+        <w:rPr>
+          <w:rFonts w:ascii="Times New Roman" w:eastAsia="Times New Roman" w:hAnsi="Times New Roman" w:cs="Times New Roman"/>
+          <w:sz w:val="24"/>
+          <w:szCs w:val="24"/>
+        </w:rPr>
+        <w:t xml:space="preserve"> - what directory am I looking at? ("print working directory")</w:t>
       </w:r>
     </w:p>
     <w:p>
@@ -268,25 +218,7 @@
           <w:sz w:val="24"/>
           <w:szCs w:val="24"/>
         </w:rPr>
-        <w:t xml:space="preserve"> - </w:t>
-      </w:r>
-      <w:proofErr w:type="gramStart"/>
-      <w:r>
-        <w:rPr>
-          <w:rFonts w:ascii="Times New Roman" w:eastAsia="Times New Roman" w:hAnsi="Times New Roman" w:cs="Times New Roman"/>
-          <w:sz w:val="24"/>
-          <w:szCs w:val="24"/>
-        </w:rPr>
-        <w:t>list</w:t>
-      </w:r>
-      <w:proofErr w:type="gramEnd"/>
-      <w:r>
-        <w:rPr>
-          <w:rFonts w:ascii="Times New Roman" w:eastAsia="Times New Roman" w:hAnsi="Times New Roman" w:cs="Times New Roman"/>
-          <w:sz w:val="24"/>
-          <w:szCs w:val="24"/>
-        </w:rPr>
-        <w:t xml:space="preserve"> the contents of this directory</w:t>
+        <w:t xml:space="preserve"> - list the contents of this directory</w:t>
       </w:r>
     </w:p>
     <w:p>
@@ -454,6 +386,112 @@
           <w:szCs w:val="24"/>
         </w:rPr>
       </w:pPr>
+      <w:r>
+        <w:rPr>
+          <w:rFonts w:ascii="Courier New" w:eastAsia="Times New Roman" w:hAnsi="Courier New" w:cs="Courier New"/>
+          <w:sz w:val="20"/>
+          <w:szCs w:val="20"/>
+        </w:rPr>
+        <w:t>less</w:t>
+      </w:r>
+      <w:r>
+        <w:rPr>
+          <w:rFonts w:ascii="Times New Roman" w:eastAsia="Times New Roman" w:hAnsi="Times New Roman" w:cs="Times New Roman"/>
+          <w:sz w:val="24"/>
+          <w:szCs w:val="24"/>
+        </w:rPr>
+        <w:t xml:space="preserve"> - put this in front of a filename to see its contents, e.g. </w:t>
+      </w:r>
+      <w:r>
+        <w:rPr>
+          <w:rFonts w:ascii="Courier New" w:eastAsia="Times New Roman" w:hAnsi="Courier New" w:cs="Courier New"/>
+          <w:sz w:val="20"/>
+          <w:szCs w:val="20"/>
+        </w:rPr>
+        <w:t>less fruitlist.txt</w:t>
+      </w:r>
+      <w:r>
+        <w:rPr>
+          <w:rFonts w:ascii="Times New Roman" w:eastAsia="Times New Roman" w:hAnsi="Times New Roman" w:cs="Times New Roman"/>
+          <w:sz w:val="24"/>
+          <w:szCs w:val="24"/>
+        </w:rPr>
+        <w:t xml:space="preserve"> (You can use enter and the spacebar to scroll down, the up arrow to scroll up, and </w:t>
+      </w:r>
+      <w:r>
+        <w:rPr>
+          <w:rFonts w:ascii="Courier New" w:eastAsia="Times New Roman" w:hAnsi="Courier New" w:cs="Courier New"/>
+          <w:sz w:val="20"/>
+          <w:szCs w:val="20"/>
+        </w:rPr>
+        <w:t>q</w:t>
+      </w:r>
+      <w:r>
+        <w:rPr>
+          <w:rFonts w:ascii="Times New Roman" w:eastAsia="Times New Roman" w:hAnsi="Times New Roman" w:cs="Times New Roman"/>
+          <w:sz w:val="24"/>
+          <w:szCs w:val="24"/>
+        </w:rPr>
+        <w:t xml:space="preserve"> will exit.)</w:t>
+      </w:r>
+    </w:p>
+    <w:p>
+      <w:pPr>
+        <w:pStyle w:val="Heading2"/>
+        <w:rPr>
+          <w:rFonts w:eastAsia="Times New Roman"/>
+        </w:rPr>
+      </w:pPr>
+      <w:r>
+        <w:rPr>
+          <w:rFonts w:eastAsia="Times New Roman"/>
+        </w:rPr>
+        <w:t>Navigating:</w:t>
+      </w:r>
+    </w:p>
+    <w:p>
+      <w:pPr>
+        <w:spacing w:before="100" w:beforeAutospacing="1" w:after="100" w:afterAutospacing="1" w:line="240" w:lineRule="auto"/>
+        <w:rPr>
+          <w:rFonts w:ascii="Times New Roman" w:eastAsia="Times New Roman" w:hAnsi="Times New Roman" w:cs="Times New Roman"/>
+          <w:sz w:val="24"/>
+          <w:szCs w:val="24"/>
+        </w:rPr>
+      </w:pPr>
+      <w:r>
+        <w:rPr>
+          <w:rFonts w:ascii="Times New Roman" w:eastAsia="Times New Roman" w:hAnsi="Times New Roman" w:cs="Times New Roman"/>
+          <w:sz w:val="24"/>
+          <w:szCs w:val="24"/>
+        </w:rPr>
+        <w:t xml:space="preserve">Our base command, here, is </w:t>
+      </w:r>
+      <w:r>
+        <w:rPr>
+          <w:rFonts w:ascii="Courier New" w:eastAsia="Times New Roman" w:hAnsi="Courier New" w:cs="Courier New"/>
+          <w:sz w:val="20"/>
+          <w:szCs w:val="20"/>
+        </w:rPr>
+        <w:t>cd</w:t>
+      </w:r>
+      <w:r>
+        <w:rPr>
+          <w:rFonts w:ascii="Times New Roman" w:eastAsia="Times New Roman" w:hAnsi="Times New Roman" w:cs="Times New Roman"/>
+          <w:sz w:val="24"/>
+          <w:szCs w:val="24"/>
+        </w:rPr>
+        <w:t xml:space="preserve"> which is short for "change directory."</w:t>
+      </w:r>
+    </w:p>
+    <w:p>
+      <w:pPr>
+        <w:spacing w:before="100" w:beforeAutospacing="1" w:after="100" w:afterAutospacing="1" w:line="240" w:lineRule="auto"/>
+        <w:rPr>
+          <w:rFonts w:ascii="Times New Roman" w:eastAsia="Times New Roman" w:hAnsi="Times New Roman" w:cs="Times New Roman"/>
+          <w:sz w:val="24"/>
+          <w:szCs w:val="24"/>
+        </w:rPr>
+      </w:pPr>
       <w:proofErr w:type="gramStart"/>
       <w:r>
         <w:rPr>
@@ -461,7 +499,7 @@
           <w:sz w:val="20"/>
           <w:szCs w:val="20"/>
         </w:rPr>
-        <w:t>less</w:t>
+        <w:t>cd .</w:t>
       </w:r>
       <w:proofErr w:type="gramEnd"/>
       <w:r>
@@ -470,88 +508,70 @@
           <w:sz w:val="24"/>
           <w:szCs w:val="24"/>
         </w:rPr>
-        <w:t xml:space="preserve"> - put this in front of a filename to see its contents, e.g. </w:t>
-      </w:r>
-      <w:r>
-        <w:rPr>
-          <w:rFonts w:ascii="Courier New" w:eastAsia="Times New Roman" w:hAnsi="Courier New" w:cs="Courier New"/>
-          <w:sz w:val="20"/>
-          <w:szCs w:val="20"/>
-        </w:rPr>
-        <w:t>less fruitlist.txt</w:t>
-      </w:r>
-      <w:r>
-        <w:rPr>
-          <w:rFonts w:ascii="Times New Roman" w:eastAsia="Times New Roman" w:hAnsi="Times New Roman" w:cs="Times New Roman"/>
-          <w:sz w:val="24"/>
-          <w:szCs w:val="24"/>
-        </w:rPr>
-        <w:t xml:space="preserve"> (You can use enter and the spacebar to scroll down, the up arrow to scroll up, and </w:t>
-      </w:r>
-      <w:r>
-        <w:rPr>
-          <w:rFonts w:ascii="Courier New" w:eastAsia="Times New Roman" w:hAnsi="Courier New" w:cs="Courier New"/>
-          <w:sz w:val="20"/>
-          <w:szCs w:val="20"/>
-        </w:rPr>
-        <w:t>q</w:t>
-      </w:r>
-      <w:r>
-        <w:rPr>
-          <w:rFonts w:ascii="Times New Roman" w:eastAsia="Times New Roman" w:hAnsi="Times New Roman" w:cs="Times New Roman"/>
-          <w:sz w:val="24"/>
-          <w:szCs w:val="24"/>
-        </w:rPr>
-        <w:t xml:space="preserve"> will exit.)</w:t>
-      </w:r>
-    </w:p>
-    <w:p>
-      <w:pPr>
-        <w:pStyle w:val="Heading2"/>
-        <w:rPr>
-          <w:rFonts w:eastAsia="Times New Roman"/>
-        </w:rPr>
-      </w:pPr>
-      <w:r>
-        <w:rPr>
-          <w:rFonts w:eastAsia="Times New Roman"/>
-        </w:rPr>
-        <w:t>Navigating:</w:t>
-      </w:r>
-    </w:p>
-    <w:p>
-      <w:pPr>
-        <w:spacing w:before="100" w:beforeAutospacing="1" w:after="100" w:afterAutospacing="1" w:line="240" w:lineRule="auto"/>
-        <w:rPr>
-          <w:rFonts w:ascii="Times New Roman" w:eastAsia="Times New Roman" w:hAnsi="Times New Roman" w:cs="Times New Roman"/>
-          <w:sz w:val="24"/>
-          <w:szCs w:val="24"/>
-        </w:rPr>
-      </w:pPr>
-      <w:r>
-        <w:rPr>
-          <w:rFonts w:ascii="Times New Roman" w:eastAsia="Times New Roman" w:hAnsi="Times New Roman" w:cs="Times New Roman"/>
-          <w:sz w:val="24"/>
-          <w:szCs w:val="24"/>
-        </w:rPr>
-        <w:t xml:space="preserve">Our base command, here, is </w:t>
+        <w:t xml:space="preserve"> - doesn't actually do anything</w:t>
       </w:r>
       <w:proofErr w:type="gramStart"/>
       <w:r>
         <w:rPr>
+          <w:rFonts w:ascii="Times New Roman" w:eastAsia="Times New Roman" w:hAnsi="Times New Roman" w:cs="Times New Roman"/>
+          <w:sz w:val="24"/>
+          <w:szCs w:val="24"/>
+        </w:rPr>
+        <w:t xml:space="preserve">; </w:t>
+      </w:r>
+      <w:r>
+        <w:rPr>
+          <w:rFonts w:ascii="Courier New" w:eastAsia="Times New Roman" w:hAnsi="Courier New" w:cs="Courier New"/>
+          <w:sz w:val="20"/>
+          <w:szCs w:val="20"/>
+        </w:rPr>
+        <w:t>.</w:t>
+      </w:r>
+      <w:proofErr w:type="gramEnd"/>
+      <w:r>
+        <w:rPr>
+          <w:rFonts w:ascii="Times New Roman" w:eastAsia="Times New Roman" w:hAnsi="Times New Roman" w:cs="Times New Roman"/>
+          <w:sz w:val="24"/>
+          <w:szCs w:val="24"/>
+        </w:rPr>
+        <w:t xml:space="preserve"> is our current working directory [</w:t>
+      </w:r>
+      <w:proofErr w:type="gramStart"/>
+      <w:r>
+        <w:rPr>
+          <w:rFonts w:ascii="Times New Roman" w:eastAsia="Times New Roman" w:hAnsi="Times New Roman" w:cs="Times New Roman"/>
+          <w:sz w:val="24"/>
+          <w:szCs w:val="24"/>
+        </w:rPr>
+        <w:t>relative]</w:t>
+      </w:r>
+      <w:proofErr w:type="gramEnd"/>
+    </w:p>
+    <w:p>
+      <w:pPr>
+        <w:spacing w:before="100" w:beforeAutospacing="1" w:after="100" w:afterAutospacing="1" w:line="240" w:lineRule="auto"/>
+        <w:rPr>
+          <w:rFonts w:ascii="Times New Roman" w:eastAsia="Times New Roman" w:hAnsi="Times New Roman" w:cs="Times New Roman"/>
+          <w:sz w:val="24"/>
+          <w:szCs w:val="24"/>
+        </w:rPr>
+      </w:pPr>
+      <w:r>
+        <w:rPr>
           <w:rFonts w:ascii="Courier New" w:eastAsia="Times New Roman" w:hAnsi="Courier New" w:cs="Courier New"/>
           <w:sz w:val="20"/>
           <w:szCs w:val="20"/>
         </w:rPr>
         <w:t>cd</w:t>
       </w:r>
-      <w:r>
-        <w:rPr>
-          <w:rFonts w:ascii="Times New Roman" w:eastAsia="Times New Roman" w:hAnsi="Times New Roman" w:cs="Times New Roman"/>
-          <w:sz w:val="24"/>
-          <w:szCs w:val="24"/>
-        </w:rPr>
-        <w:t xml:space="preserve"> which</w:t>
+      <w:proofErr w:type="gramStart"/>
+      <w:r>
+        <w:rPr>
+          <w:rFonts w:ascii="Courier New" w:eastAsia="Times New Roman" w:hAnsi="Courier New" w:cs="Courier New"/>
+          <w:sz w:val="20"/>
+          <w:szCs w:val="20"/>
+        </w:rPr>
+        <w:t xml:space="preserve"> ..</w:t>
       </w:r>
       <w:proofErr w:type="gramEnd"/>
       <w:r>
@@ -560,106 +580,6 @@
           <w:sz w:val="24"/>
           <w:szCs w:val="24"/>
         </w:rPr>
-        <w:t xml:space="preserve"> is short for "change directory."</w:t>
-      </w:r>
-    </w:p>
-    <w:p>
-      <w:pPr>
-        <w:spacing w:before="100" w:beforeAutospacing="1" w:after="100" w:afterAutospacing="1" w:line="240" w:lineRule="auto"/>
-        <w:rPr>
-          <w:rFonts w:ascii="Times New Roman" w:eastAsia="Times New Roman" w:hAnsi="Times New Roman" w:cs="Times New Roman"/>
-          <w:sz w:val="24"/>
-          <w:szCs w:val="24"/>
-        </w:rPr>
-      </w:pPr>
-      <w:proofErr w:type="gramStart"/>
-      <w:r>
-        <w:rPr>
-          <w:rFonts w:ascii="Courier New" w:eastAsia="Times New Roman" w:hAnsi="Courier New" w:cs="Courier New"/>
-          <w:sz w:val="20"/>
-          <w:szCs w:val="20"/>
-        </w:rPr>
-        <w:t>cd .</w:t>
-      </w:r>
-      <w:proofErr w:type="gramEnd"/>
-      <w:r>
-        <w:rPr>
-          <w:rFonts w:ascii="Times New Roman" w:eastAsia="Times New Roman" w:hAnsi="Times New Roman" w:cs="Times New Roman"/>
-          <w:sz w:val="24"/>
-          <w:szCs w:val="24"/>
-        </w:rPr>
-        <w:t xml:space="preserve"> - doesn't actually do anything</w:t>
-      </w:r>
-      <w:proofErr w:type="gramStart"/>
-      <w:r>
-        <w:rPr>
-          <w:rFonts w:ascii="Times New Roman" w:eastAsia="Times New Roman" w:hAnsi="Times New Roman" w:cs="Times New Roman"/>
-          <w:sz w:val="24"/>
-          <w:szCs w:val="24"/>
-        </w:rPr>
-        <w:t xml:space="preserve">; </w:t>
-      </w:r>
-      <w:r>
-        <w:rPr>
-          <w:rFonts w:ascii="Courier New" w:eastAsia="Times New Roman" w:hAnsi="Courier New" w:cs="Courier New"/>
-          <w:sz w:val="20"/>
-          <w:szCs w:val="20"/>
-        </w:rPr>
-        <w:t>.</w:t>
-      </w:r>
-      <w:proofErr w:type="gramEnd"/>
-      <w:r>
-        <w:rPr>
-          <w:rFonts w:ascii="Times New Roman" w:eastAsia="Times New Roman" w:hAnsi="Times New Roman" w:cs="Times New Roman"/>
-          <w:sz w:val="24"/>
-          <w:szCs w:val="24"/>
-        </w:rPr>
-        <w:t xml:space="preserve"> </w:t>
-      </w:r>
-      <w:proofErr w:type="gramStart"/>
-      <w:r>
-        <w:rPr>
-          <w:rFonts w:ascii="Times New Roman" w:eastAsia="Times New Roman" w:hAnsi="Times New Roman" w:cs="Times New Roman"/>
-          <w:sz w:val="24"/>
-          <w:szCs w:val="24"/>
-        </w:rPr>
-        <w:t>is</w:t>
-      </w:r>
-      <w:proofErr w:type="gramEnd"/>
-      <w:r>
-        <w:rPr>
-          <w:rFonts w:ascii="Times New Roman" w:eastAsia="Times New Roman" w:hAnsi="Times New Roman" w:cs="Times New Roman"/>
-          <w:sz w:val="24"/>
-          <w:szCs w:val="24"/>
-        </w:rPr>
-        <w:t xml:space="preserve"> our current working directory [relative]</w:t>
-      </w:r>
-    </w:p>
-    <w:p>
-      <w:pPr>
-        <w:spacing w:before="100" w:beforeAutospacing="1" w:after="100" w:afterAutospacing="1" w:line="240" w:lineRule="auto"/>
-        <w:rPr>
-          <w:rFonts w:ascii="Times New Roman" w:eastAsia="Times New Roman" w:hAnsi="Times New Roman" w:cs="Times New Roman"/>
-          <w:sz w:val="24"/>
-          <w:szCs w:val="24"/>
-        </w:rPr>
-      </w:pPr>
-      <w:proofErr w:type="gramStart"/>
-      <w:r>
-        <w:rPr>
-          <w:rFonts w:ascii="Courier New" w:eastAsia="Times New Roman" w:hAnsi="Courier New" w:cs="Courier New"/>
-          <w:sz w:val="20"/>
-          <w:szCs w:val="20"/>
-        </w:rPr>
-        <w:t>cd ..</w:t>
-      </w:r>
-      <w:proofErr w:type="gramEnd"/>
-      <w:r>
-        <w:rPr>
-          <w:rFonts w:ascii="Times New Roman" w:eastAsia="Times New Roman" w:hAnsi="Times New Roman" w:cs="Times New Roman"/>
-          <w:sz w:val="24"/>
-          <w:szCs w:val="24"/>
-        </w:rPr>
         <w:t xml:space="preserve"> - goes "up" one directory, to the parent of our current working directory [relative]</w:t>
       </w:r>
     </w:p>
@@ -672,23 +592,13 @@
           <w:szCs w:val="24"/>
         </w:rPr>
       </w:pPr>
-      <w:proofErr w:type="gramStart"/>
-      <w:r>
-        <w:rPr>
-          <w:rFonts w:ascii="Courier New" w:eastAsia="Times New Roman" w:hAnsi="Courier New" w:cs="Courier New"/>
-          <w:sz w:val="20"/>
-          <w:szCs w:val="20"/>
-        </w:rPr>
-        <w:t>cd</w:t>
-      </w:r>
-      <w:proofErr w:type="gramEnd"/>
-      <w:r>
-        <w:rPr>
-          <w:rFonts w:ascii="Courier New" w:eastAsia="Times New Roman" w:hAnsi="Courier New" w:cs="Courier New"/>
-          <w:sz w:val="20"/>
-          <w:szCs w:val="20"/>
-        </w:rPr>
-        <w:t xml:space="preserve"> Documents</w:t>
+      <w:r>
+        <w:rPr>
+          <w:rFonts w:ascii="Courier New" w:eastAsia="Times New Roman" w:hAnsi="Courier New" w:cs="Courier New"/>
+          <w:sz w:val="20"/>
+          <w:szCs w:val="20"/>
+        </w:rPr>
+        <w:t>cd Documents</w:t>
       </w:r>
       <w:r>
         <w:rPr>
@@ -819,23 +729,13 @@
           <w:szCs w:val="24"/>
         </w:rPr>
       </w:pPr>
-      <w:proofErr w:type="gramStart"/>
-      <w:r>
-        <w:rPr>
-          <w:rFonts w:ascii="Courier New" w:eastAsia="Times New Roman" w:hAnsi="Courier New" w:cs="Courier New"/>
-          <w:sz w:val="20"/>
-          <w:szCs w:val="20"/>
-        </w:rPr>
-        <w:t>cd</w:t>
-      </w:r>
-      <w:proofErr w:type="gramEnd"/>
-      <w:r>
-        <w:rPr>
-          <w:rFonts w:ascii="Courier New" w:eastAsia="Times New Roman" w:hAnsi="Courier New" w:cs="Courier New"/>
-          <w:sz w:val="20"/>
-          <w:szCs w:val="20"/>
-        </w:rPr>
-        <w:t xml:space="preserve"> ~</w:t>
+      <w:r>
+        <w:rPr>
+          <w:rFonts w:ascii="Courier New" w:eastAsia="Times New Roman" w:hAnsi="Courier New" w:cs="Courier New"/>
+          <w:sz w:val="20"/>
+          <w:szCs w:val="20"/>
+        </w:rPr>
+        <w:t>cd ~</w:t>
       </w:r>
       <w:r>
         <w:rPr>
@@ -853,43 +753,23 @@
         </w:rPr>
         <w:t xml:space="preserve"> [absolute]</w:t>
       </w:r>
-      <w:bookmarkStart w:id="0" w:name="_GoBack"/>
-      <w:bookmarkEnd w:id="0"/>
-    </w:p>
-    <w:p>
-      <w:pPr>
-        <w:spacing w:before="100" w:beforeAutospacing="1" w:after="100" w:afterAutospacing="1" w:line="240" w:lineRule="auto"/>
-        <w:rPr>
-          <w:rFonts w:ascii="Times New Roman" w:eastAsia="Times New Roman" w:hAnsi="Times New Roman" w:cs="Times New Roman"/>
-          <w:sz w:val="24"/>
-          <w:szCs w:val="24"/>
-        </w:rPr>
-      </w:pPr>
-      <w:r>
-        <w:rPr>
-          <w:rFonts w:ascii="Times New Roman" w:eastAsia="Times New Roman" w:hAnsi="Times New Roman" w:cs="Times New Roman"/>
-          <w:sz w:val="24"/>
-          <w:szCs w:val="24"/>
-        </w:rPr>
-        <w:t xml:space="preserve">These </w:t>
-      </w:r>
-      <w:proofErr w:type="gramStart"/>
-      <w:r>
-        <w:rPr>
-          <w:rFonts w:ascii="Times New Roman" w:eastAsia="Times New Roman" w:hAnsi="Times New Roman" w:cs="Times New Roman"/>
-          <w:sz w:val="24"/>
-          <w:szCs w:val="24"/>
-        </w:rPr>
-        <w:t>can be combined</w:t>
-      </w:r>
-      <w:proofErr w:type="gramEnd"/>
-      <w:r>
-        <w:rPr>
-          <w:rFonts w:ascii="Times New Roman" w:eastAsia="Times New Roman" w:hAnsi="Times New Roman" w:cs="Times New Roman"/>
-          <w:sz w:val="24"/>
-          <w:szCs w:val="24"/>
-        </w:rPr>
-        <w:t>. Valid:</w:t>
+    </w:p>
+    <w:p>
+      <w:pPr>
+        <w:spacing w:before="100" w:beforeAutospacing="1" w:after="100" w:afterAutospacing="1" w:line="240" w:lineRule="auto"/>
+        <w:rPr>
+          <w:rFonts w:ascii="Times New Roman" w:eastAsia="Times New Roman" w:hAnsi="Times New Roman" w:cs="Times New Roman"/>
+          <w:sz w:val="24"/>
+          <w:szCs w:val="24"/>
+        </w:rPr>
+      </w:pPr>
+      <w:r>
+        <w:rPr>
+          <w:rFonts w:ascii="Times New Roman" w:eastAsia="Times New Roman" w:hAnsi="Times New Roman" w:cs="Times New Roman"/>
+          <w:sz w:val="24"/>
+          <w:szCs w:val="24"/>
+        </w:rPr>
+        <w:t>These can be combined. Valid:</w:t>
       </w:r>
     </w:p>
     <w:p>
@@ -905,6 +785,14 @@
           <w:szCs w:val="24"/>
         </w:rPr>
       </w:pPr>
+      <w:r>
+        <w:rPr>
+          <w:rFonts w:ascii="Courier New" w:eastAsia="Times New Roman" w:hAnsi="Courier New" w:cs="Courier New"/>
+          <w:sz w:val="20"/>
+          <w:szCs w:val="20"/>
+        </w:rPr>
+        <w:t>cd</w:t>
+      </w:r>
       <w:proofErr w:type="gramStart"/>
       <w:r>
         <w:rPr>
@@ -912,7 +800,7 @@
           <w:sz w:val="20"/>
           <w:szCs w:val="20"/>
         </w:rPr>
-        <w:t>cd ..</w:t>
+        <w:t xml:space="preserve"> ..</w:t>
       </w:r>
       <w:proofErr w:type="gramEnd"/>
       <w:r>
@@ -969,6 +857,24 @@
           <w:szCs w:val="24"/>
         </w:rPr>
       </w:pPr>
+      <w:r>
+        <w:rPr>
+          <w:rFonts w:ascii="Courier New" w:eastAsia="Times New Roman" w:hAnsi="Courier New" w:cs="Courier New"/>
+          <w:sz w:val="20"/>
+          <w:szCs w:val="20"/>
+        </w:rPr>
+        <w:t>ls -</w:t>
+      </w:r>
+      <w:proofErr w:type="spellStart"/>
+      <w:r>
+        <w:rPr>
+          <w:rFonts w:ascii="Courier New" w:eastAsia="Times New Roman" w:hAnsi="Courier New" w:cs="Courier New"/>
+          <w:sz w:val="20"/>
+          <w:szCs w:val="20"/>
+        </w:rPr>
+        <w:t>aFhl</w:t>
+      </w:r>
+      <w:proofErr w:type="spellEnd"/>
       <w:proofErr w:type="gramStart"/>
       <w:r>
         <w:rPr>
@@ -976,44 +882,17 @@
           <w:sz w:val="20"/>
           <w:szCs w:val="20"/>
         </w:rPr>
-        <w:t>ls</w:t>
+        <w:t xml:space="preserve"> ..</w:t>
       </w:r>
       <w:proofErr w:type="gramEnd"/>
       <w:r>
         <w:rPr>
-          <w:rFonts w:ascii="Courier New" w:eastAsia="Times New Roman" w:hAnsi="Courier New" w:cs="Courier New"/>
-          <w:sz w:val="20"/>
-          <w:szCs w:val="20"/>
-        </w:rPr>
-        <w:t xml:space="preserve"> -</w:t>
-      </w:r>
-      <w:proofErr w:type="spellStart"/>
-      <w:r>
-        <w:rPr>
-          <w:rFonts w:ascii="Courier New" w:eastAsia="Times New Roman" w:hAnsi="Courier New" w:cs="Courier New"/>
-          <w:sz w:val="20"/>
-          <w:szCs w:val="20"/>
-        </w:rPr>
-        <w:t>aFhl</w:t>
-      </w:r>
-      <w:proofErr w:type="spellEnd"/>
-      <w:r>
-        <w:rPr>
-          <w:rFonts w:ascii="Courier New" w:eastAsia="Times New Roman" w:hAnsi="Courier New" w:cs="Courier New"/>
-          <w:sz w:val="20"/>
-          <w:szCs w:val="20"/>
-        </w:rPr>
-        <w:t xml:space="preserve"> ..</w:t>
-      </w:r>
-      <w:r>
-        <w:rPr>
           <w:rFonts w:ascii="Times New Roman" w:eastAsia="Times New Roman" w:hAnsi="Times New Roman" w:cs="Times New Roman"/>
           <w:sz w:val="24"/>
           <w:szCs w:val="24"/>
         </w:rPr>
         <w:t xml:space="preserve"> - </w:t>
       </w:r>
-      <w:proofErr w:type="gramStart"/>
       <w:r>
         <w:rPr>
           <w:rFonts w:ascii="Times New Roman" w:eastAsia="Times New Roman" w:hAnsi="Times New Roman" w:cs="Times New Roman"/>
@@ -1025,7 +904,6 @@
         </w:rPr>
         <w:t>whoa</w:t>
       </w:r>
-      <w:proofErr w:type="gramEnd"/>
       <w:r>
         <w:rPr>
           <w:rFonts w:ascii="Times New Roman" w:eastAsia="Times New Roman" w:hAnsi="Times New Roman" w:cs="Times New Roman"/>
@@ -1061,744 +939,530 @@
           <w:sz w:val="24"/>
           <w:szCs w:val="24"/>
         </w:rPr>
-        <w:t xml:space="preserve">Tab-completion is your friend, here. </w:t>
+        <w:t>Tab-completion is your friend, here. It'll save you some pain.</w:t>
+      </w:r>
+    </w:p>
+    <w:p>
+      <w:pPr>
+        <w:pStyle w:val="Heading2"/>
+        <w:rPr>
+          <w:rFonts w:eastAsia="Times New Roman"/>
+        </w:rPr>
+      </w:pPr>
+      <w:r>
+        <w:rPr>
+          <w:rFonts w:eastAsia="Times New Roman"/>
+        </w:rPr>
+        <w:t>Creating, moving, and removing files and directories</w:t>
+      </w:r>
+    </w:p>
+    <w:p>
+      <w:pPr>
+        <w:spacing w:before="100" w:beforeAutospacing="1" w:after="100" w:afterAutospacing="1" w:line="240" w:lineRule="auto"/>
+        <w:rPr>
+          <w:rFonts w:ascii="Times New Roman" w:eastAsia="Times New Roman" w:hAnsi="Times New Roman" w:cs="Times New Roman"/>
+          <w:sz w:val="24"/>
+          <w:szCs w:val="24"/>
+        </w:rPr>
+      </w:pPr>
+      <w:r>
+        <w:rPr>
+          <w:rFonts w:ascii="Courier New" w:eastAsia="Times New Roman" w:hAnsi="Courier New" w:cs="Courier New"/>
+          <w:sz w:val="20"/>
+          <w:szCs w:val="20"/>
+        </w:rPr>
+        <w:t>touch fruitlist.txt</w:t>
+      </w:r>
+      <w:r>
+        <w:rPr>
+          <w:rFonts w:ascii="Times New Roman" w:eastAsia="Times New Roman" w:hAnsi="Times New Roman" w:cs="Times New Roman"/>
+          <w:sz w:val="24"/>
+          <w:szCs w:val="24"/>
+        </w:rPr>
+        <w:t xml:space="preserve"> - creates a new file called "fruitlist.txt" in the current working directory</w:t>
+      </w:r>
+    </w:p>
+    <w:p>
+      <w:pPr>
+        <w:spacing w:before="100" w:beforeAutospacing="1" w:after="100" w:afterAutospacing="1" w:line="240" w:lineRule="auto"/>
+        <w:rPr>
+          <w:rFonts w:ascii="Times New Roman" w:eastAsia="Times New Roman" w:hAnsi="Times New Roman" w:cs="Times New Roman"/>
+          <w:sz w:val="24"/>
+          <w:szCs w:val="24"/>
+        </w:rPr>
+      </w:pPr>
+      <w:proofErr w:type="spellStart"/>
+      <w:r>
+        <w:rPr>
+          <w:rFonts w:ascii="Courier New" w:eastAsia="Times New Roman" w:hAnsi="Courier New" w:cs="Courier New"/>
+          <w:sz w:val="20"/>
+          <w:szCs w:val="20"/>
+        </w:rPr>
+        <w:t>mkdir</w:t>
+      </w:r>
+      <w:proofErr w:type="spellEnd"/>
+      <w:r>
+        <w:rPr>
+          <w:rFonts w:ascii="Times New Roman" w:eastAsia="Times New Roman" w:hAnsi="Times New Roman" w:cs="Times New Roman"/>
+          <w:sz w:val="24"/>
+          <w:szCs w:val="24"/>
+        </w:rPr>
+        <w:t xml:space="preserve"> - makes a new directory; example: </w:t>
+      </w:r>
+      <w:proofErr w:type="spellStart"/>
+      <w:r>
+        <w:rPr>
+          <w:rFonts w:ascii="Courier New" w:eastAsia="Times New Roman" w:hAnsi="Courier New" w:cs="Courier New"/>
+          <w:sz w:val="20"/>
+          <w:szCs w:val="20"/>
+        </w:rPr>
+        <w:t>mkdir</w:t>
+      </w:r>
+      <w:proofErr w:type="spellEnd"/>
+      <w:r>
+        <w:rPr>
+          <w:rFonts w:ascii="Courier New" w:eastAsia="Times New Roman" w:hAnsi="Courier New" w:cs="Courier New"/>
+          <w:sz w:val="20"/>
+          <w:szCs w:val="20"/>
+        </w:rPr>
+        <w:t xml:space="preserve"> </w:t>
+      </w:r>
+      <w:proofErr w:type="spellStart"/>
+      <w:r>
+        <w:rPr>
+          <w:rFonts w:ascii="Courier New" w:eastAsia="Times New Roman" w:hAnsi="Courier New" w:cs="Courier New"/>
+          <w:sz w:val="20"/>
+          <w:szCs w:val="20"/>
+        </w:rPr>
+        <w:t>test_dir</w:t>
+      </w:r>
+      <w:proofErr w:type="spellEnd"/>
+      <w:r>
+        <w:rPr>
+          <w:rFonts w:ascii="Times New Roman" w:eastAsia="Times New Roman" w:hAnsi="Times New Roman" w:cs="Times New Roman"/>
+          <w:sz w:val="24"/>
+          <w:szCs w:val="24"/>
+        </w:rPr>
+        <w:t xml:space="preserve"> would make a new directory called "</w:t>
+      </w:r>
+      <w:proofErr w:type="spellStart"/>
+      <w:r>
+        <w:rPr>
+          <w:rFonts w:ascii="Times New Roman" w:eastAsia="Times New Roman" w:hAnsi="Times New Roman" w:cs="Times New Roman"/>
+          <w:sz w:val="24"/>
+          <w:szCs w:val="24"/>
+        </w:rPr>
+        <w:t>test_dir</w:t>
+      </w:r>
+      <w:proofErr w:type="spellEnd"/>
+      <w:r>
+        <w:rPr>
+          <w:rFonts w:ascii="Times New Roman" w:eastAsia="Times New Roman" w:hAnsi="Times New Roman" w:cs="Times New Roman"/>
+          <w:sz w:val="24"/>
+          <w:szCs w:val="24"/>
+        </w:rPr>
+        <w:t>" inside the current working directory</w:t>
+      </w:r>
+    </w:p>
+    <w:p>
+      <w:pPr>
+        <w:spacing w:before="100" w:beforeAutospacing="1" w:after="100" w:afterAutospacing="1" w:line="240" w:lineRule="auto"/>
+        <w:rPr>
+          <w:rFonts w:ascii="Times New Roman" w:eastAsia="Times New Roman" w:hAnsi="Times New Roman" w:cs="Times New Roman"/>
+          <w:sz w:val="24"/>
+          <w:szCs w:val="24"/>
+        </w:rPr>
+      </w:pPr>
+      <w:r>
+        <w:rPr>
+          <w:rFonts w:ascii="Courier New" w:eastAsia="Times New Roman" w:hAnsi="Courier New" w:cs="Courier New"/>
+          <w:sz w:val="20"/>
+          <w:szCs w:val="20"/>
+        </w:rPr>
+        <w:t>cp</w:t>
+      </w:r>
+      <w:r>
+        <w:rPr>
+          <w:rFonts w:ascii="Times New Roman" w:eastAsia="Times New Roman" w:hAnsi="Times New Roman" w:cs="Times New Roman"/>
+          <w:sz w:val="24"/>
+          <w:szCs w:val="24"/>
+        </w:rPr>
+        <w:t xml:space="preserve"> - makes a copy of a file (first argument) and puts it in the location specified in the second argument; example: </w:t>
+      </w:r>
+      <w:r>
+        <w:rPr>
+          <w:rFonts w:ascii="Courier New" w:eastAsia="Times New Roman" w:hAnsi="Courier New" w:cs="Courier New"/>
+          <w:sz w:val="20"/>
+          <w:szCs w:val="20"/>
+        </w:rPr>
+        <w:t>cp fruitlist.txt fruitlist2.txt</w:t>
+      </w:r>
+      <w:r>
+        <w:rPr>
+          <w:rFonts w:ascii="Times New Roman" w:eastAsia="Times New Roman" w:hAnsi="Times New Roman" w:cs="Times New Roman"/>
+          <w:sz w:val="24"/>
+          <w:szCs w:val="24"/>
+        </w:rPr>
+        <w:t xml:space="preserve"> makes a copy of fruitlist.txt, called fruitlist2.txt; </w:t>
+      </w:r>
+      <w:r>
+        <w:rPr>
+          <w:rFonts w:ascii="Courier New" w:eastAsia="Times New Roman" w:hAnsi="Courier New" w:cs="Courier New"/>
+          <w:sz w:val="20"/>
+          <w:szCs w:val="20"/>
+        </w:rPr>
+        <w:t xml:space="preserve">cp fruitlist.txt </w:t>
+      </w:r>
+      <w:proofErr w:type="spellStart"/>
+      <w:r>
+        <w:rPr>
+          <w:rFonts w:ascii="Courier New" w:eastAsia="Times New Roman" w:hAnsi="Courier New" w:cs="Courier New"/>
+          <w:sz w:val="20"/>
+          <w:szCs w:val="20"/>
+        </w:rPr>
+        <w:t>test_dir</w:t>
+      </w:r>
+      <w:proofErr w:type="spellEnd"/>
+      <w:r>
+        <w:rPr>
+          <w:rFonts w:ascii="Courier New" w:eastAsia="Times New Roman" w:hAnsi="Courier New" w:cs="Courier New"/>
+          <w:sz w:val="20"/>
+          <w:szCs w:val="20"/>
+        </w:rPr>
+        <w:t>/fruitlist.txt</w:t>
+      </w:r>
+      <w:r>
+        <w:rPr>
+          <w:rFonts w:ascii="Times New Roman" w:eastAsia="Times New Roman" w:hAnsi="Times New Roman" w:cs="Times New Roman"/>
+          <w:sz w:val="24"/>
+          <w:szCs w:val="24"/>
+        </w:rPr>
+        <w:t xml:space="preserve"> puts a copy of fruitlist.txt into </w:t>
+      </w:r>
+      <w:proofErr w:type="spellStart"/>
+      <w:r>
+        <w:rPr>
+          <w:rFonts w:ascii="Times New Roman" w:eastAsia="Times New Roman" w:hAnsi="Times New Roman" w:cs="Times New Roman"/>
+          <w:sz w:val="24"/>
+          <w:szCs w:val="24"/>
+        </w:rPr>
+        <w:t>test_dir</w:t>
+      </w:r>
+      <w:proofErr w:type="spellEnd"/>
+      <w:r>
+        <w:rPr>
+          <w:rFonts w:ascii="Times New Roman" w:eastAsia="Times New Roman" w:hAnsi="Times New Roman" w:cs="Times New Roman"/>
+          <w:sz w:val="24"/>
+          <w:szCs w:val="24"/>
+        </w:rPr>
+        <w:t xml:space="preserve"> with the same filename</w:t>
+      </w:r>
+    </w:p>
+    <w:p>
+      <w:pPr>
+        <w:spacing w:before="100" w:beforeAutospacing="1" w:after="100" w:afterAutospacing="1" w:line="240" w:lineRule="auto"/>
+        <w:rPr>
+          <w:rFonts w:ascii="Times New Roman" w:eastAsia="Times New Roman" w:hAnsi="Times New Roman" w:cs="Times New Roman"/>
+          <w:sz w:val="24"/>
+          <w:szCs w:val="24"/>
+        </w:rPr>
+      </w:pPr>
+      <w:r>
+        <w:rPr>
+          <w:rFonts w:ascii="Courier New" w:eastAsia="Times New Roman" w:hAnsi="Courier New" w:cs="Courier New"/>
+          <w:sz w:val="20"/>
+          <w:szCs w:val="20"/>
+        </w:rPr>
+        <w:t>mv</w:t>
+      </w:r>
+      <w:r>
+        <w:rPr>
+          <w:rFonts w:ascii="Times New Roman" w:eastAsia="Times New Roman" w:hAnsi="Times New Roman" w:cs="Times New Roman"/>
+          <w:sz w:val="24"/>
+          <w:szCs w:val="24"/>
+        </w:rPr>
+        <w:t xml:space="preserve"> - moves a file (renames the file or puts it in a different directory, depending how you call it); example: </w:t>
+      </w:r>
+      <w:r>
+        <w:rPr>
+          <w:rFonts w:ascii="Courier New" w:eastAsia="Times New Roman" w:hAnsi="Courier New" w:cs="Courier New"/>
+          <w:sz w:val="20"/>
+          <w:szCs w:val="20"/>
+        </w:rPr>
+        <w:t>mv fruitlist2.txt fruitlist3.txt</w:t>
+      </w:r>
+      <w:r>
+        <w:rPr>
+          <w:rFonts w:ascii="Times New Roman" w:eastAsia="Times New Roman" w:hAnsi="Times New Roman" w:cs="Times New Roman"/>
+          <w:sz w:val="24"/>
+          <w:szCs w:val="24"/>
+        </w:rPr>
+        <w:t xml:space="preserve"> would change the name of fruitlist2.txt to fruitlist3.txt, where </w:t>
+      </w:r>
+      <w:r>
+        <w:rPr>
+          <w:rFonts w:ascii="Courier New" w:eastAsia="Times New Roman" w:hAnsi="Courier New" w:cs="Courier New"/>
+          <w:sz w:val="20"/>
+          <w:szCs w:val="20"/>
+        </w:rPr>
+        <w:t xml:space="preserve">mv </w:t>
+      </w:r>
+      <w:proofErr w:type="spellStart"/>
+      <w:r>
+        <w:rPr>
+          <w:rFonts w:ascii="Courier New" w:eastAsia="Times New Roman" w:hAnsi="Courier New" w:cs="Courier New"/>
+          <w:sz w:val="20"/>
+          <w:szCs w:val="20"/>
+        </w:rPr>
+        <w:t>test_dir</w:t>
+      </w:r>
+      <w:proofErr w:type="spellEnd"/>
+      <w:r>
+        <w:rPr>
+          <w:rFonts w:ascii="Courier New" w:eastAsia="Times New Roman" w:hAnsi="Courier New" w:cs="Courier New"/>
+          <w:sz w:val="20"/>
+          <w:szCs w:val="20"/>
+        </w:rPr>
+        <w:t>/fruitlist.txt fruitlist4.txt</w:t>
+      </w:r>
+      <w:r>
+        <w:rPr>
+          <w:rFonts w:ascii="Times New Roman" w:eastAsia="Times New Roman" w:hAnsi="Times New Roman" w:cs="Times New Roman"/>
+          <w:sz w:val="24"/>
+          <w:szCs w:val="24"/>
+        </w:rPr>
+        <w:t xml:space="preserve"> pulls fruitlist.txt out of </w:t>
+      </w:r>
+      <w:proofErr w:type="spellStart"/>
+      <w:r>
+        <w:rPr>
+          <w:rFonts w:ascii="Times New Roman" w:eastAsia="Times New Roman" w:hAnsi="Times New Roman" w:cs="Times New Roman"/>
+          <w:sz w:val="24"/>
+          <w:szCs w:val="24"/>
+        </w:rPr>
+        <w:t>test_dir</w:t>
+      </w:r>
+      <w:proofErr w:type="spellEnd"/>
+      <w:r>
+        <w:rPr>
+          <w:rFonts w:ascii="Times New Roman" w:eastAsia="Times New Roman" w:hAnsi="Times New Roman" w:cs="Times New Roman"/>
+          <w:sz w:val="24"/>
+          <w:szCs w:val="24"/>
+        </w:rPr>
+        <w:t xml:space="preserve"> and puts it into the current working directory with the filename fruitlist4.txt</w:t>
+      </w:r>
+    </w:p>
+    <w:p>
+      <w:pPr>
+        <w:spacing w:before="100" w:beforeAutospacing="1" w:after="100" w:afterAutospacing="1" w:line="240" w:lineRule="auto"/>
+        <w:rPr>
+          <w:rFonts w:ascii="Times New Roman" w:eastAsia="Times New Roman" w:hAnsi="Times New Roman" w:cs="Times New Roman"/>
+          <w:sz w:val="24"/>
+          <w:szCs w:val="24"/>
+        </w:rPr>
+      </w:pPr>
+      <w:r>
+        <w:rPr>
+          <w:rFonts w:ascii="Courier New" w:eastAsia="Times New Roman" w:hAnsi="Courier New" w:cs="Courier New"/>
+          <w:sz w:val="20"/>
+          <w:szCs w:val="20"/>
+        </w:rPr>
+        <w:t>rm</w:t>
+      </w:r>
+      <w:r>
+        <w:rPr>
+          <w:rFonts w:ascii="Times New Roman" w:eastAsia="Times New Roman" w:hAnsi="Times New Roman" w:cs="Times New Roman"/>
+          <w:sz w:val="24"/>
+          <w:szCs w:val="24"/>
+        </w:rPr>
+        <w:t xml:space="preserve"> - removes a file; example: </w:t>
+      </w:r>
+      <w:r>
+        <w:rPr>
+          <w:rFonts w:ascii="Courier New" w:eastAsia="Times New Roman" w:hAnsi="Courier New" w:cs="Courier New"/>
+          <w:sz w:val="20"/>
+          <w:szCs w:val="20"/>
+        </w:rPr>
+        <w:t>rm fruitlist4.txt</w:t>
+      </w:r>
+      <w:r>
+        <w:rPr>
+          <w:rFonts w:ascii="Times New Roman" w:eastAsia="Times New Roman" w:hAnsi="Times New Roman" w:cs="Times New Roman"/>
+          <w:sz w:val="24"/>
+          <w:szCs w:val="24"/>
+        </w:rPr>
+        <w:t xml:space="preserve"> - There are flags for rm, but they should be used with care. As a general rule, nobody who tells you to type the characters "rm -rf" has your best interests at heart.</w:t>
+      </w:r>
+    </w:p>
+    <w:p>
+      <w:pPr>
+        <w:spacing w:before="100" w:beforeAutospacing="1" w:after="100" w:afterAutospacing="1" w:line="240" w:lineRule="auto"/>
+        <w:rPr>
+          <w:rFonts w:ascii="Times New Roman" w:eastAsia="Times New Roman" w:hAnsi="Times New Roman" w:cs="Times New Roman"/>
+          <w:sz w:val="24"/>
+          <w:szCs w:val="24"/>
+        </w:rPr>
+      </w:pPr>
+      <w:proofErr w:type="spellStart"/>
+      <w:r>
+        <w:rPr>
+          <w:rFonts w:ascii="Courier New" w:eastAsia="Times New Roman" w:hAnsi="Courier New" w:cs="Courier New"/>
+          <w:sz w:val="20"/>
+          <w:szCs w:val="20"/>
+        </w:rPr>
+        <w:t>rmdir</w:t>
+      </w:r>
+      <w:proofErr w:type="spellEnd"/>
+      <w:r>
+        <w:rPr>
+          <w:rFonts w:ascii="Times New Roman" w:eastAsia="Times New Roman" w:hAnsi="Times New Roman" w:cs="Times New Roman"/>
+          <w:sz w:val="24"/>
+          <w:szCs w:val="24"/>
+        </w:rPr>
+        <w:t xml:space="preserve"> - removes a directory; example: </w:t>
+      </w:r>
+      <w:proofErr w:type="spellStart"/>
+      <w:r>
+        <w:rPr>
+          <w:rFonts w:ascii="Courier New" w:eastAsia="Times New Roman" w:hAnsi="Courier New" w:cs="Courier New"/>
+          <w:sz w:val="20"/>
+          <w:szCs w:val="20"/>
+        </w:rPr>
+        <w:t>rmdir</w:t>
+      </w:r>
+      <w:proofErr w:type="spellEnd"/>
+      <w:r>
+        <w:rPr>
+          <w:rFonts w:ascii="Courier New" w:eastAsia="Times New Roman" w:hAnsi="Courier New" w:cs="Courier New"/>
+          <w:sz w:val="20"/>
+          <w:szCs w:val="20"/>
+        </w:rPr>
+        <w:t xml:space="preserve"> </w:t>
+      </w:r>
+      <w:proofErr w:type="spellStart"/>
+      <w:r>
+        <w:rPr>
+          <w:rFonts w:ascii="Courier New" w:eastAsia="Times New Roman" w:hAnsi="Courier New" w:cs="Courier New"/>
+          <w:sz w:val="20"/>
+          <w:szCs w:val="20"/>
+        </w:rPr>
+        <w:t>test_dir</w:t>
+      </w:r>
+      <w:proofErr w:type="spellEnd"/>
+    </w:p>
+    <w:p>
+      <w:pPr>
+        <w:pStyle w:val="Heading2"/>
+        <w:rPr>
+          <w:rFonts w:eastAsia="Times New Roman"/>
+        </w:rPr>
+      </w:pPr>
+      <w:r>
+        <w:rPr>
+          <w:rFonts w:eastAsia="Times New Roman"/>
+        </w:rPr>
+        <w:t>Text files</w:t>
+      </w:r>
+    </w:p>
+    <w:p>
+      <w:pPr>
+        <w:spacing w:before="100" w:beforeAutospacing="1" w:after="100" w:afterAutospacing="1" w:line="240" w:lineRule="auto"/>
+        <w:rPr>
+          <w:rFonts w:ascii="Times New Roman" w:eastAsia="Times New Roman" w:hAnsi="Times New Roman" w:cs="Times New Roman"/>
+          <w:sz w:val="24"/>
+          <w:szCs w:val="24"/>
+        </w:rPr>
+      </w:pPr>
+      <w:r>
+        <w:rPr>
+          <w:rFonts w:ascii="Times New Roman" w:eastAsia="Times New Roman" w:hAnsi="Times New Roman" w:cs="Times New Roman"/>
+          <w:sz w:val="24"/>
+          <w:szCs w:val="24"/>
+        </w:rPr>
+        <w:t>Everyone's got a favorite editor. I'm not here to fight about it.</w:t>
+      </w:r>
+    </w:p>
+    <w:p>
+      <w:pPr>
+        <w:spacing w:before="100" w:beforeAutospacing="1" w:after="100" w:afterAutospacing="1" w:line="240" w:lineRule="auto"/>
+        <w:rPr>
+          <w:rFonts w:ascii="Times New Roman" w:eastAsia="Times New Roman" w:hAnsi="Times New Roman" w:cs="Times New Roman"/>
+          <w:sz w:val="24"/>
+          <w:szCs w:val="24"/>
+        </w:rPr>
+      </w:pPr>
+      <w:r>
+        <w:rPr>
+          <w:rFonts w:ascii="Times New Roman" w:eastAsia="Times New Roman" w:hAnsi="Times New Roman" w:cs="Times New Roman"/>
+          <w:sz w:val="24"/>
+          <w:szCs w:val="24"/>
+        </w:rPr>
+        <w:t xml:space="preserve">On a lot of systems, the default editor is something called "vim" or "vi"; less often, it might be emacs or </w:t>
+      </w:r>
+      <w:proofErr w:type="spellStart"/>
+      <w:r>
+        <w:rPr>
+          <w:rFonts w:ascii="Times New Roman" w:eastAsia="Times New Roman" w:hAnsi="Times New Roman" w:cs="Times New Roman"/>
+          <w:sz w:val="24"/>
+          <w:szCs w:val="24"/>
+        </w:rPr>
+        <w:t>nano</w:t>
+      </w:r>
+      <w:proofErr w:type="spellEnd"/>
+      <w:r>
+        <w:rPr>
+          <w:rFonts w:ascii="Times New Roman" w:eastAsia="Times New Roman" w:hAnsi="Times New Roman" w:cs="Times New Roman"/>
+          <w:sz w:val="24"/>
+          <w:szCs w:val="24"/>
+        </w:rPr>
+        <w:t xml:space="preserve">. If you don't like the default editor and want to set it to (in this example) </w:t>
+      </w:r>
+      <w:proofErr w:type="spellStart"/>
+      <w:r>
+        <w:rPr>
+          <w:rFonts w:ascii="Times New Roman" w:eastAsia="Times New Roman" w:hAnsi="Times New Roman" w:cs="Times New Roman"/>
+          <w:sz w:val="24"/>
+          <w:szCs w:val="24"/>
+        </w:rPr>
+        <w:t>nano</w:t>
+      </w:r>
+      <w:proofErr w:type="spellEnd"/>
+      <w:r>
+        <w:rPr>
+          <w:rFonts w:ascii="Times New Roman" w:eastAsia="Times New Roman" w:hAnsi="Times New Roman" w:cs="Times New Roman"/>
+          <w:sz w:val="24"/>
+          <w:szCs w:val="24"/>
+        </w:rPr>
+        <w:t xml:space="preserve">, you'll add the following two lines to your </w:t>
+      </w:r>
+      <w:r>
+        <w:rPr>
+          <w:rFonts w:ascii="Courier New" w:eastAsia="Times New Roman" w:hAnsi="Courier New" w:cs="Courier New"/>
+          <w:sz w:val="20"/>
+          <w:szCs w:val="20"/>
+        </w:rPr>
+        <w:t>~</w:t>
       </w:r>
       <w:proofErr w:type="gramStart"/>
       <w:r>
         <w:rPr>
-          <w:rFonts w:ascii="Times New Roman" w:eastAsia="Times New Roman" w:hAnsi="Times New Roman" w:cs="Times New Roman"/>
-          <w:sz w:val="24"/>
-          <w:szCs w:val="24"/>
-        </w:rPr>
-        <w:t>It'll</w:t>
-      </w:r>
-      <w:proofErr w:type="gramEnd"/>
-      <w:r>
-        <w:rPr>
-          <w:rFonts w:ascii="Times New Roman" w:eastAsia="Times New Roman" w:hAnsi="Times New Roman" w:cs="Times New Roman"/>
-          <w:sz w:val="24"/>
-          <w:szCs w:val="24"/>
-        </w:rPr>
-        <w:t xml:space="preserve"> save you some pain.</w:t>
-      </w:r>
-    </w:p>
-    <w:p>
-      <w:pPr>
-        <w:pStyle w:val="Heading2"/>
-        <w:rPr>
-          <w:rFonts w:eastAsia="Times New Roman"/>
-        </w:rPr>
-      </w:pPr>
-      <w:r>
-        <w:rPr>
-          <w:rFonts w:eastAsia="Times New Roman"/>
-        </w:rPr>
-        <w:t>Creating, moving, and removing files and directories</w:t>
-      </w:r>
-    </w:p>
-    <w:p>
-      <w:pPr>
-        <w:spacing w:before="100" w:beforeAutospacing="1" w:after="100" w:afterAutospacing="1" w:line="240" w:lineRule="auto"/>
-        <w:rPr>
-          <w:rFonts w:ascii="Times New Roman" w:eastAsia="Times New Roman" w:hAnsi="Times New Roman" w:cs="Times New Roman"/>
-          <w:sz w:val="24"/>
-          <w:szCs w:val="24"/>
-        </w:rPr>
-      </w:pPr>
-      <w:proofErr w:type="gramStart"/>
-      <w:r>
-        <w:rPr>
-          <w:rFonts w:ascii="Courier New" w:eastAsia="Times New Roman" w:hAnsi="Courier New" w:cs="Courier New"/>
-          <w:sz w:val="20"/>
-          <w:szCs w:val="20"/>
-        </w:rPr>
-        <w:t>touch</w:t>
-      </w:r>
-      <w:proofErr w:type="gramEnd"/>
-      <w:r>
-        <w:rPr>
-          <w:rFonts w:ascii="Courier New" w:eastAsia="Times New Roman" w:hAnsi="Courier New" w:cs="Courier New"/>
-          <w:sz w:val="20"/>
-          <w:szCs w:val="20"/>
-        </w:rPr>
-        <w:t xml:space="preserve"> fruitlist.txt</w:t>
-      </w:r>
-      <w:r>
-        <w:rPr>
-          <w:rFonts w:ascii="Times New Roman" w:eastAsia="Times New Roman" w:hAnsi="Times New Roman" w:cs="Times New Roman"/>
-          <w:sz w:val="24"/>
-          <w:szCs w:val="24"/>
-        </w:rPr>
-        <w:t xml:space="preserve"> - creates a new file called "fruitlist.txt" in the current working directory</w:t>
-      </w:r>
-    </w:p>
-    <w:p>
-      <w:pPr>
-        <w:spacing w:before="100" w:beforeAutospacing="1" w:after="100" w:afterAutospacing="1" w:line="240" w:lineRule="auto"/>
-        <w:rPr>
-          <w:rFonts w:ascii="Times New Roman" w:eastAsia="Times New Roman" w:hAnsi="Times New Roman" w:cs="Times New Roman"/>
-          <w:sz w:val="24"/>
-          <w:szCs w:val="24"/>
-        </w:rPr>
-      </w:pPr>
+          <w:rFonts w:ascii="Courier New" w:eastAsia="Times New Roman" w:hAnsi="Courier New" w:cs="Courier New"/>
+          <w:sz w:val="20"/>
+          <w:szCs w:val="20"/>
+        </w:rPr>
+        <w:t>/.</w:t>
+      </w:r>
       <w:proofErr w:type="spellStart"/>
-      <w:proofErr w:type="gramStart"/>
-      <w:r>
-        <w:rPr>
-          <w:rFonts w:ascii="Courier New" w:eastAsia="Times New Roman" w:hAnsi="Courier New" w:cs="Courier New"/>
-          <w:sz w:val="20"/>
-          <w:szCs w:val="20"/>
-        </w:rPr>
-        <w:t>mkdir</w:t>
+      <w:r>
+        <w:rPr>
+          <w:rFonts w:ascii="Courier New" w:eastAsia="Times New Roman" w:hAnsi="Courier New" w:cs="Courier New"/>
+          <w:sz w:val="20"/>
+          <w:szCs w:val="20"/>
+        </w:rPr>
+        <w:t>bashrc</w:t>
       </w:r>
       <w:proofErr w:type="spellEnd"/>
       <w:proofErr w:type="gramEnd"/>
-      <w:r>
-        <w:rPr>
-          <w:rFonts w:ascii="Times New Roman" w:eastAsia="Times New Roman" w:hAnsi="Times New Roman" w:cs="Times New Roman"/>
-          <w:sz w:val="24"/>
-          <w:szCs w:val="24"/>
-        </w:rPr>
-        <w:t xml:space="preserve"> - makes a new directory; example: </w:t>
-      </w:r>
-      <w:proofErr w:type="spellStart"/>
-      <w:r>
-        <w:rPr>
-          <w:rFonts w:ascii="Courier New" w:eastAsia="Times New Roman" w:hAnsi="Courier New" w:cs="Courier New"/>
-          <w:sz w:val="20"/>
-          <w:szCs w:val="20"/>
-        </w:rPr>
-        <w:t>mkdir</w:t>
-      </w:r>
-      <w:proofErr w:type="spellEnd"/>
-      <w:r>
-        <w:rPr>
-          <w:rFonts w:ascii="Courier New" w:eastAsia="Times New Roman" w:hAnsi="Courier New" w:cs="Courier New"/>
-          <w:sz w:val="20"/>
-          <w:szCs w:val="20"/>
-        </w:rPr>
-        <w:t xml:space="preserve"> </w:t>
-      </w:r>
-      <w:proofErr w:type="spellStart"/>
-      <w:r>
-        <w:rPr>
-          <w:rFonts w:ascii="Courier New" w:eastAsia="Times New Roman" w:hAnsi="Courier New" w:cs="Courier New"/>
-          <w:sz w:val="20"/>
-          <w:szCs w:val="20"/>
-        </w:rPr>
-        <w:t>test_dir</w:t>
-      </w:r>
-      <w:proofErr w:type="spellEnd"/>
-      <w:r>
-        <w:rPr>
-          <w:rFonts w:ascii="Times New Roman" w:eastAsia="Times New Roman" w:hAnsi="Times New Roman" w:cs="Times New Roman"/>
-          <w:sz w:val="24"/>
-          <w:szCs w:val="24"/>
-        </w:rPr>
-        <w:t xml:space="preserve"> would make a new directory called "</w:t>
-      </w:r>
-      <w:proofErr w:type="spellStart"/>
-      <w:r>
-        <w:rPr>
-          <w:rFonts w:ascii="Times New Roman" w:eastAsia="Times New Roman" w:hAnsi="Times New Roman" w:cs="Times New Roman"/>
-          <w:sz w:val="24"/>
-          <w:szCs w:val="24"/>
-        </w:rPr>
-        <w:t>test_dir</w:t>
-      </w:r>
-      <w:proofErr w:type="spellEnd"/>
-      <w:r>
-        <w:rPr>
-          <w:rFonts w:ascii="Times New Roman" w:eastAsia="Times New Roman" w:hAnsi="Times New Roman" w:cs="Times New Roman"/>
-          <w:sz w:val="24"/>
-          <w:szCs w:val="24"/>
-        </w:rPr>
-        <w:t>" inside the current working directory</w:t>
-      </w:r>
-    </w:p>
-    <w:p>
-      <w:pPr>
-        <w:spacing w:before="100" w:beforeAutospacing="1" w:after="100" w:afterAutospacing="1" w:line="240" w:lineRule="auto"/>
-        <w:rPr>
-          <w:rFonts w:ascii="Times New Roman" w:eastAsia="Times New Roman" w:hAnsi="Times New Roman" w:cs="Times New Roman"/>
-          <w:sz w:val="24"/>
-          <w:szCs w:val="24"/>
-        </w:rPr>
-      </w:pPr>
-      <w:proofErr w:type="spellStart"/>
-      <w:proofErr w:type="gramStart"/>
-      <w:r>
-        <w:rPr>
-          <w:rFonts w:ascii="Courier New" w:eastAsia="Times New Roman" w:hAnsi="Courier New" w:cs="Courier New"/>
-          <w:sz w:val="20"/>
-          <w:szCs w:val="20"/>
-        </w:rPr>
-        <w:t>cp</w:t>
-      </w:r>
-      <w:proofErr w:type="spellEnd"/>
-      <w:proofErr w:type="gramEnd"/>
-      <w:r>
-        <w:rPr>
-          <w:rFonts w:ascii="Times New Roman" w:eastAsia="Times New Roman" w:hAnsi="Times New Roman" w:cs="Times New Roman"/>
-          <w:sz w:val="24"/>
-          <w:szCs w:val="24"/>
-        </w:rPr>
-        <w:t xml:space="preserve"> - makes a copy of a file (first argument) and puts it in the location specified in the second argument; example: </w:t>
-      </w:r>
-      <w:proofErr w:type="spellStart"/>
-      <w:r>
-        <w:rPr>
-          <w:rFonts w:ascii="Courier New" w:eastAsia="Times New Roman" w:hAnsi="Courier New" w:cs="Courier New"/>
-          <w:sz w:val="20"/>
-          <w:szCs w:val="20"/>
-        </w:rPr>
-        <w:t>cp</w:t>
-      </w:r>
-      <w:proofErr w:type="spellEnd"/>
-      <w:r>
-        <w:rPr>
-          <w:rFonts w:ascii="Courier New" w:eastAsia="Times New Roman" w:hAnsi="Courier New" w:cs="Courier New"/>
-          <w:sz w:val="20"/>
-          <w:szCs w:val="20"/>
-        </w:rPr>
-        <w:t xml:space="preserve"> fruitlist.txt fruitlist2.txt</w:t>
-      </w:r>
-      <w:r>
-        <w:rPr>
-          <w:rFonts w:ascii="Times New Roman" w:eastAsia="Times New Roman" w:hAnsi="Times New Roman" w:cs="Times New Roman"/>
-          <w:sz w:val="24"/>
-          <w:szCs w:val="24"/>
-        </w:rPr>
-        <w:t xml:space="preserve"> makes a copy of fruitlist.txt, called fruitlist2.txt; </w:t>
-      </w:r>
-      <w:proofErr w:type="spellStart"/>
-      <w:r>
-        <w:rPr>
-          <w:rFonts w:ascii="Courier New" w:eastAsia="Times New Roman" w:hAnsi="Courier New" w:cs="Courier New"/>
-          <w:sz w:val="20"/>
-          <w:szCs w:val="20"/>
-        </w:rPr>
-        <w:t>cp</w:t>
-      </w:r>
-      <w:proofErr w:type="spellEnd"/>
-      <w:r>
-        <w:rPr>
-          <w:rFonts w:ascii="Courier New" w:eastAsia="Times New Roman" w:hAnsi="Courier New" w:cs="Courier New"/>
-          <w:sz w:val="20"/>
-          <w:szCs w:val="20"/>
-        </w:rPr>
-        <w:t xml:space="preserve"> fruitlist.txt </w:t>
-      </w:r>
-      <w:proofErr w:type="spellStart"/>
-      <w:r>
-        <w:rPr>
-          <w:rFonts w:ascii="Courier New" w:eastAsia="Times New Roman" w:hAnsi="Courier New" w:cs="Courier New"/>
-          <w:sz w:val="20"/>
-          <w:szCs w:val="20"/>
-        </w:rPr>
-        <w:t>test_dir</w:t>
-      </w:r>
-      <w:proofErr w:type="spellEnd"/>
-      <w:r>
-        <w:rPr>
-          <w:rFonts w:ascii="Courier New" w:eastAsia="Times New Roman" w:hAnsi="Courier New" w:cs="Courier New"/>
-          <w:sz w:val="20"/>
-          <w:szCs w:val="20"/>
-        </w:rPr>
-        <w:t>/fruitlist.txt</w:t>
-      </w:r>
-      <w:r>
-        <w:rPr>
-          <w:rFonts w:ascii="Times New Roman" w:eastAsia="Times New Roman" w:hAnsi="Times New Roman" w:cs="Times New Roman"/>
-          <w:sz w:val="24"/>
-          <w:szCs w:val="24"/>
-        </w:rPr>
-        <w:t xml:space="preserve"> puts a copy of fruitlist.txt into </w:t>
-      </w:r>
-      <w:proofErr w:type="spellStart"/>
-      <w:r>
-        <w:rPr>
-          <w:rFonts w:ascii="Times New Roman" w:eastAsia="Times New Roman" w:hAnsi="Times New Roman" w:cs="Times New Roman"/>
-          <w:sz w:val="24"/>
-          <w:szCs w:val="24"/>
-        </w:rPr>
-        <w:t>test_dir</w:t>
-      </w:r>
-      <w:proofErr w:type="spellEnd"/>
-      <w:r>
-        <w:rPr>
-          <w:rFonts w:ascii="Times New Roman" w:eastAsia="Times New Roman" w:hAnsi="Times New Roman" w:cs="Times New Roman"/>
-          <w:sz w:val="24"/>
-          <w:szCs w:val="24"/>
-        </w:rPr>
-        <w:t xml:space="preserve"> with the same filename</w:t>
-      </w:r>
-    </w:p>
-    <w:p>
-      <w:pPr>
-        <w:spacing w:before="100" w:beforeAutospacing="1" w:after="100" w:afterAutospacing="1" w:line="240" w:lineRule="auto"/>
-        <w:rPr>
-          <w:rFonts w:ascii="Times New Roman" w:eastAsia="Times New Roman" w:hAnsi="Times New Roman" w:cs="Times New Roman"/>
-          <w:sz w:val="24"/>
-          <w:szCs w:val="24"/>
-        </w:rPr>
-      </w:pPr>
-      <w:r>
-        <w:rPr>
-          <w:rFonts w:ascii="Courier New" w:eastAsia="Times New Roman" w:hAnsi="Courier New" w:cs="Courier New"/>
-          <w:sz w:val="20"/>
-          <w:szCs w:val="20"/>
-        </w:rPr>
-        <w:t>mv</w:t>
-      </w:r>
-      <w:r>
-        <w:rPr>
-          <w:rFonts w:ascii="Times New Roman" w:eastAsia="Times New Roman" w:hAnsi="Times New Roman" w:cs="Times New Roman"/>
-          <w:sz w:val="24"/>
-          <w:szCs w:val="24"/>
-        </w:rPr>
-        <w:t xml:space="preserve"> - moves a file (renames the file or puts it in a different directory, depending how you call it); example: </w:t>
-      </w:r>
-      <w:r>
-        <w:rPr>
-          <w:rFonts w:ascii="Courier New" w:eastAsia="Times New Roman" w:hAnsi="Courier New" w:cs="Courier New"/>
-          <w:sz w:val="20"/>
-          <w:szCs w:val="20"/>
-        </w:rPr>
-        <w:t>mv fruitlist2.txt fruitlist3.txt</w:t>
-      </w:r>
-      <w:r>
-        <w:rPr>
-          <w:rFonts w:ascii="Times New Roman" w:eastAsia="Times New Roman" w:hAnsi="Times New Roman" w:cs="Times New Roman"/>
-          <w:sz w:val="24"/>
-          <w:szCs w:val="24"/>
-        </w:rPr>
-        <w:t xml:space="preserve"> would change the name of fruitlist2.txt to fruitlist3.txt, where </w:t>
-      </w:r>
-      <w:r>
-        <w:rPr>
-          <w:rFonts w:ascii="Courier New" w:eastAsia="Times New Roman" w:hAnsi="Courier New" w:cs="Courier New"/>
-          <w:sz w:val="20"/>
-          <w:szCs w:val="20"/>
-        </w:rPr>
-        <w:t xml:space="preserve">mv </w:t>
-      </w:r>
-      <w:proofErr w:type="spellStart"/>
-      <w:r>
-        <w:rPr>
-          <w:rFonts w:ascii="Courier New" w:eastAsia="Times New Roman" w:hAnsi="Courier New" w:cs="Courier New"/>
-          <w:sz w:val="20"/>
-          <w:szCs w:val="20"/>
-        </w:rPr>
-        <w:t>test_dir</w:t>
-      </w:r>
-      <w:proofErr w:type="spellEnd"/>
-      <w:r>
-        <w:rPr>
-          <w:rFonts w:ascii="Courier New" w:eastAsia="Times New Roman" w:hAnsi="Courier New" w:cs="Courier New"/>
-          <w:sz w:val="20"/>
-          <w:szCs w:val="20"/>
-        </w:rPr>
-        <w:t>/fruitlist.txt fruitlist4.txt</w:t>
-      </w:r>
-      <w:r>
-        <w:rPr>
-          <w:rFonts w:ascii="Times New Roman" w:eastAsia="Times New Roman" w:hAnsi="Times New Roman" w:cs="Times New Roman"/>
-          <w:sz w:val="24"/>
-          <w:szCs w:val="24"/>
-        </w:rPr>
-        <w:t xml:space="preserve"> pulls fruitlist.txt out of </w:t>
-      </w:r>
-      <w:proofErr w:type="spellStart"/>
-      <w:r>
-        <w:rPr>
-          <w:rFonts w:ascii="Times New Roman" w:eastAsia="Times New Roman" w:hAnsi="Times New Roman" w:cs="Times New Roman"/>
-          <w:sz w:val="24"/>
-          <w:szCs w:val="24"/>
-        </w:rPr>
-        <w:t>test_dir</w:t>
-      </w:r>
-      <w:proofErr w:type="spellEnd"/>
-      <w:r>
-        <w:rPr>
-          <w:rFonts w:ascii="Times New Roman" w:eastAsia="Times New Roman" w:hAnsi="Times New Roman" w:cs="Times New Roman"/>
-          <w:sz w:val="24"/>
-          <w:szCs w:val="24"/>
-        </w:rPr>
-        <w:t xml:space="preserve"> and puts it into the current working directory with the filename fruitlist4.txt</w:t>
-      </w:r>
-    </w:p>
-    <w:p>
-      <w:pPr>
-        <w:spacing w:before="100" w:beforeAutospacing="1" w:after="100" w:afterAutospacing="1" w:line="240" w:lineRule="auto"/>
-        <w:rPr>
-          <w:rFonts w:ascii="Times New Roman" w:eastAsia="Times New Roman" w:hAnsi="Times New Roman" w:cs="Times New Roman"/>
-          <w:sz w:val="24"/>
-          <w:szCs w:val="24"/>
-        </w:rPr>
-      </w:pPr>
-      <w:proofErr w:type="spellStart"/>
-      <w:proofErr w:type="gramStart"/>
-      <w:r>
-        <w:rPr>
-          <w:rFonts w:ascii="Courier New" w:eastAsia="Times New Roman" w:hAnsi="Courier New" w:cs="Courier New"/>
-          <w:sz w:val="20"/>
-          <w:szCs w:val="20"/>
-        </w:rPr>
-        <w:t>rm</w:t>
-      </w:r>
-      <w:proofErr w:type="spellEnd"/>
-      <w:proofErr w:type="gramEnd"/>
-      <w:r>
-        <w:rPr>
-          <w:rFonts w:ascii="Times New Roman" w:eastAsia="Times New Roman" w:hAnsi="Times New Roman" w:cs="Times New Roman"/>
-          <w:sz w:val="24"/>
-          <w:szCs w:val="24"/>
-        </w:rPr>
-        <w:t xml:space="preserve"> - removes a file; example: </w:t>
-      </w:r>
-      <w:proofErr w:type="spellStart"/>
-      <w:r>
-        <w:rPr>
-          <w:rFonts w:ascii="Courier New" w:eastAsia="Times New Roman" w:hAnsi="Courier New" w:cs="Courier New"/>
-          <w:sz w:val="20"/>
-          <w:szCs w:val="20"/>
-        </w:rPr>
-        <w:t>rm</w:t>
-      </w:r>
-      <w:proofErr w:type="spellEnd"/>
-      <w:r>
-        <w:rPr>
-          <w:rFonts w:ascii="Courier New" w:eastAsia="Times New Roman" w:hAnsi="Courier New" w:cs="Courier New"/>
-          <w:sz w:val="20"/>
-          <w:szCs w:val="20"/>
-        </w:rPr>
-        <w:t xml:space="preserve"> fruitlist4.txt</w:t>
-      </w:r>
-      <w:r>
-        <w:rPr>
-          <w:rFonts w:ascii="Times New Roman" w:eastAsia="Times New Roman" w:hAnsi="Times New Roman" w:cs="Times New Roman"/>
-          <w:sz w:val="24"/>
-          <w:szCs w:val="24"/>
-        </w:rPr>
-        <w:t xml:space="preserve"> - There are flags for </w:t>
-      </w:r>
-      <w:proofErr w:type="spellStart"/>
-      <w:r>
-        <w:rPr>
-          <w:rFonts w:ascii="Times New Roman" w:eastAsia="Times New Roman" w:hAnsi="Times New Roman" w:cs="Times New Roman"/>
-          <w:sz w:val="24"/>
-          <w:szCs w:val="24"/>
-        </w:rPr>
-        <w:t>rm</w:t>
-      </w:r>
-      <w:proofErr w:type="spellEnd"/>
-      <w:r>
-        <w:rPr>
-          <w:rFonts w:ascii="Times New Roman" w:eastAsia="Times New Roman" w:hAnsi="Times New Roman" w:cs="Times New Roman"/>
-          <w:sz w:val="24"/>
-          <w:szCs w:val="24"/>
-        </w:rPr>
-        <w:t xml:space="preserve">, but they should be used with care. </w:t>
-      </w:r>
-      <w:proofErr w:type="gramStart"/>
-      <w:r>
-        <w:rPr>
-          <w:rFonts w:ascii="Times New Roman" w:eastAsia="Times New Roman" w:hAnsi="Times New Roman" w:cs="Times New Roman"/>
-          <w:sz w:val="24"/>
-          <w:szCs w:val="24"/>
-        </w:rPr>
-        <w:t>As a general rule</w:t>
-      </w:r>
-      <w:proofErr w:type="gramEnd"/>
-      <w:r>
-        <w:rPr>
-          <w:rFonts w:ascii="Times New Roman" w:eastAsia="Times New Roman" w:hAnsi="Times New Roman" w:cs="Times New Roman"/>
-          <w:sz w:val="24"/>
-          <w:szCs w:val="24"/>
-        </w:rPr>
-        <w:t>, nobody who tells you to type the characters "</w:t>
-      </w:r>
-      <w:proofErr w:type="spellStart"/>
-      <w:r>
-        <w:rPr>
-          <w:rFonts w:ascii="Times New Roman" w:eastAsia="Times New Roman" w:hAnsi="Times New Roman" w:cs="Times New Roman"/>
-          <w:sz w:val="24"/>
-          <w:szCs w:val="24"/>
-        </w:rPr>
-        <w:t>rm</w:t>
-      </w:r>
-      <w:proofErr w:type="spellEnd"/>
-      <w:r>
-        <w:rPr>
-          <w:rFonts w:ascii="Times New Roman" w:eastAsia="Times New Roman" w:hAnsi="Times New Roman" w:cs="Times New Roman"/>
-          <w:sz w:val="24"/>
-          <w:szCs w:val="24"/>
-        </w:rPr>
-        <w:t xml:space="preserve"> -</w:t>
-      </w:r>
-      <w:proofErr w:type="spellStart"/>
-      <w:r>
-        <w:rPr>
-          <w:rFonts w:ascii="Times New Roman" w:eastAsia="Times New Roman" w:hAnsi="Times New Roman" w:cs="Times New Roman"/>
-          <w:sz w:val="24"/>
-          <w:szCs w:val="24"/>
-        </w:rPr>
-        <w:t>rf</w:t>
-      </w:r>
-      <w:proofErr w:type="spellEnd"/>
-      <w:r>
-        <w:rPr>
-          <w:rFonts w:ascii="Times New Roman" w:eastAsia="Times New Roman" w:hAnsi="Times New Roman" w:cs="Times New Roman"/>
-          <w:sz w:val="24"/>
-          <w:szCs w:val="24"/>
-        </w:rPr>
-        <w:t>" has your best interests at heart.</w:t>
-      </w:r>
-    </w:p>
-    <w:p>
-      <w:pPr>
-        <w:spacing w:before="100" w:beforeAutospacing="1" w:after="100" w:afterAutospacing="1" w:line="240" w:lineRule="auto"/>
-        <w:rPr>
-          <w:rFonts w:ascii="Times New Roman" w:eastAsia="Times New Roman" w:hAnsi="Times New Roman" w:cs="Times New Roman"/>
-          <w:sz w:val="24"/>
-          <w:szCs w:val="24"/>
-        </w:rPr>
-      </w:pPr>
-      <w:proofErr w:type="spellStart"/>
-      <w:proofErr w:type="gramStart"/>
-      <w:r>
-        <w:rPr>
-          <w:rFonts w:ascii="Courier New" w:eastAsia="Times New Roman" w:hAnsi="Courier New" w:cs="Courier New"/>
-          <w:sz w:val="20"/>
-          <w:szCs w:val="20"/>
-        </w:rPr>
-        <w:t>rmdir</w:t>
-      </w:r>
-      <w:proofErr w:type="spellEnd"/>
-      <w:proofErr w:type="gramEnd"/>
-      <w:r>
-        <w:rPr>
-          <w:rFonts w:ascii="Times New Roman" w:eastAsia="Times New Roman" w:hAnsi="Times New Roman" w:cs="Times New Roman"/>
-          <w:sz w:val="24"/>
-          <w:szCs w:val="24"/>
-        </w:rPr>
-        <w:t xml:space="preserve"> - removes a directory; example: </w:t>
-      </w:r>
-      <w:proofErr w:type="spellStart"/>
-      <w:r>
-        <w:rPr>
-          <w:rFonts w:ascii="Courier New" w:eastAsia="Times New Roman" w:hAnsi="Courier New" w:cs="Courier New"/>
-          <w:sz w:val="20"/>
-          <w:szCs w:val="20"/>
-        </w:rPr>
-        <w:t>rmdir</w:t>
-      </w:r>
-      <w:proofErr w:type="spellEnd"/>
-      <w:r>
-        <w:rPr>
-          <w:rFonts w:ascii="Courier New" w:eastAsia="Times New Roman" w:hAnsi="Courier New" w:cs="Courier New"/>
-          <w:sz w:val="20"/>
-          <w:szCs w:val="20"/>
-        </w:rPr>
-        <w:t xml:space="preserve"> </w:t>
-      </w:r>
-      <w:proofErr w:type="spellStart"/>
-      <w:r>
-        <w:rPr>
-          <w:rFonts w:ascii="Courier New" w:eastAsia="Times New Roman" w:hAnsi="Courier New" w:cs="Courier New"/>
-          <w:sz w:val="20"/>
-          <w:szCs w:val="20"/>
-        </w:rPr>
-        <w:t>test_dir</w:t>
-      </w:r>
-      <w:proofErr w:type="spellEnd"/>
-    </w:p>
-    <w:p>
-      <w:pPr>
-        <w:pStyle w:val="Heading2"/>
-        <w:rPr>
-          <w:rFonts w:eastAsia="Times New Roman"/>
-        </w:rPr>
-      </w:pPr>
-      <w:r>
-        <w:rPr>
-          <w:rFonts w:eastAsia="Times New Roman"/>
-        </w:rPr>
-        <w:t>Text files</w:t>
-      </w:r>
-    </w:p>
-    <w:p>
-      <w:pPr>
-        <w:spacing w:before="100" w:beforeAutospacing="1" w:after="100" w:afterAutospacing="1" w:line="240" w:lineRule="auto"/>
-        <w:rPr>
-          <w:rFonts w:ascii="Times New Roman" w:eastAsia="Times New Roman" w:hAnsi="Times New Roman" w:cs="Times New Roman"/>
-          <w:sz w:val="24"/>
-          <w:szCs w:val="24"/>
-        </w:rPr>
-      </w:pPr>
-      <w:proofErr w:type="gramStart"/>
-      <w:r>
-        <w:rPr>
-          <w:rFonts w:ascii="Times New Roman" w:eastAsia="Times New Roman" w:hAnsi="Times New Roman" w:cs="Times New Roman"/>
-          <w:sz w:val="24"/>
-          <w:szCs w:val="24"/>
-        </w:rPr>
-        <w:t>Everyone's got</w:t>
-      </w:r>
-      <w:proofErr w:type="gramEnd"/>
-      <w:r>
-        <w:rPr>
-          <w:rFonts w:ascii="Times New Roman" w:eastAsia="Times New Roman" w:hAnsi="Times New Roman" w:cs="Times New Roman"/>
-          <w:sz w:val="24"/>
-          <w:szCs w:val="24"/>
-        </w:rPr>
-        <w:t xml:space="preserve"> a favorite editor. </w:t>
-      </w:r>
-      <w:proofErr w:type="gramStart"/>
-      <w:r>
-        <w:rPr>
-          <w:rFonts w:ascii="Times New Roman" w:eastAsia="Times New Roman" w:hAnsi="Times New Roman" w:cs="Times New Roman"/>
-          <w:sz w:val="24"/>
-          <w:szCs w:val="24"/>
-        </w:rPr>
-        <w:t>I'm</w:t>
-      </w:r>
-      <w:proofErr w:type="gramEnd"/>
-      <w:r>
-        <w:rPr>
-          <w:rFonts w:ascii="Times New Roman" w:eastAsia="Times New Roman" w:hAnsi="Times New Roman" w:cs="Times New Roman"/>
-          <w:sz w:val="24"/>
-          <w:szCs w:val="24"/>
-        </w:rPr>
-        <w:t xml:space="preserve"> not here to fight about it.</w:t>
-      </w:r>
-    </w:p>
-    <w:p>
-      <w:pPr>
-        <w:spacing w:before="100" w:beforeAutospacing="1" w:after="100" w:afterAutospacing="1" w:line="240" w:lineRule="auto"/>
-        <w:rPr>
-          <w:rFonts w:ascii="Times New Roman" w:eastAsia="Times New Roman" w:hAnsi="Times New Roman" w:cs="Times New Roman"/>
-          <w:sz w:val="24"/>
-          <w:szCs w:val="24"/>
-        </w:rPr>
-      </w:pPr>
-      <w:r>
-        <w:rPr>
-          <w:rFonts w:ascii="Times New Roman" w:eastAsia="Times New Roman" w:hAnsi="Times New Roman" w:cs="Times New Roman"/>
-          <w:sz w:val="24"/>
-          <w:szCs w:val="24"/>
-        </w:rPr>
-        <w:t xml:space="preserve">On </w:t>
-      </w:r>
-      <w:proofErr w:type="gramStart"/>
-      <w:r>
-        <w:rPr>
-          <w:rFonts w:ascii="Times New Roman" w:eastAsia="Times New Roman" w:hAnsi="Times New Roman" w:cs="Times New Roman"/>
-          <w:sz w:val="24"/>
-          <w:szCs w:val="24"/>
-        </w:rPr>
-        <w:t>a lot of</w:t>
-      </w:r>
-      <w:proofErr w:type="gramEnd"/>
-      <w:r>
-        <w:rPr>
-          <w:rFonts w:ascii="Times New Roman" w:eastAsia="Times New Roman" w:hAnsi="Times New Roman" w:cs="Times New Roman"/>
-          <w:sz w:val="24"/>
-          <w:szCs w:val="24"/>
-        </w:rPr>
-        <w:t xml:space="preserve"> systems, the default editor is something called "vim" or "vi"; less often, it might be </w:t>
-      </w:r>
-      <w:proofErr w:type="spellStart"/>
-      <w:r>
-        <w:rPr>
-          <w:rFonts w:ascii="Times New Roman" w:eastAsia="Times New Roman" w:hAnsi="Times New Roman" w:cs="Times New Roman"/>
-          <w:sz w:val="24"/>
-          <w:szCs w:val="24"/>
-        </w:rPr>
-        <w:t>emacs</w:t>
-      </w:r>
-      <w:proofErr w:type="spellEnd"/>
-      <w:r>
-        <w:rPr>
-          <w:rFonts w:ascii="Times New Roman" w:eastAsia="Times New Roman" w:hAnsi="Times New Roman" w:cs="Times New Roman"/>
-          <w:sz w:val="24"/>
-          <w:szCs w:val="24"/>
-        </w:rPr>
-        <w:t xml:space="preserve"> or </w:t>
-      </w:r>
-      <w:proofErr w:type="spellStart"/>
-      <w:r>
-        <w:rPr>
-          <w:rFonts w:ascii="Times New Roman" w:eastAsia="Times New Roman" w:hAnsi="Times New Roman" w:cs="Times New Roman"/>
-          <w:sz w:val="24"/>
-          <w:szCs w:val="24"/>
-        </w:rPr>
-        <w:t>nano</w:t>
-      </w:r>
-      <w:proofErr w:type="spellEnd"/>
-      <w:r>
-        <w:rPr>
-          <w:rFonts w:ascii="Times New Roman" w:eastAsia="Times New Roman" w:hAnsi="Times New Roman" w:cs="Times New Roman"/>
-          <w:sz w:val="24"/>
-          <w:szCs w:val="24"/>
-        </w:rPr>
-        <w:t xml:space="preserve">. If you </w:t>
-      </w:r>
-      <w:proofErr w:type="gramStart"/>
-      <w:r>
-        <w:rPr>
-          <w:rFonts w:ascii="Times New Roman" w:eastAsia="Times New Roman" w:hAnsi="Times New Roman" w:cs="Times New Roman"/>
-          <w:sz w:val="24"/>
-          <w:szCs w:val="24"/>
-        </w:rPr>
-        <w:t>don't</w:t>
-      </w:r>
-      <w:proofErr w:type="gramEnd"/>
-      <w:r>
-        <w:rPr>
-          <w:rFonts w:ascii="Times New Roman" w:eastAsia="Times New Roman" w:hAnsi="Times New Roman" w:cs="Times New Roman"/>
-          <w:sz w:val="24"/>
-          <w:szCs w:val="24"/>
-        </w:rPr>
-        <w:t xml:space="preserve"> like the default editor and want to set it to (in this example) </w:t>
-      </w:r>
-      <w:proofErr w:type="spellStart"/>
-      <w:r>
-        <w:rPr>
-          <w:rFonts w:ascii="Times New Roman" w:eastAsia="Times New Roman" w:hAnsi="Times New Roman" w:cs="Times New Roman"/>
-          <w:sz w:val="24"/>
-          <w:szCs w:val="24"/>
-        </w:rPr>
-        <w:t>nano</w:t>
-      </w:r>
-      <w:proofErr w:type="spellEnd"/>
-      <w:r>
-        <w:rPr>
-          <w:rFonts w:ascii="Times New Roman" w:eastAsia="Times New Roman" w:hAnsi="Times New Roman" w:cs="Times New Roman"/>
-          <w:sz w:val="24"/>
-          <w:szCs w:val="24"/>
-        </w:rPr>
-        <w:t xml:space="preserve">, you'll add the following two lines to your </w:t>
-      </w:r>
-      <w:r>
-        <w:rPr>
-          <w:rFonts w:ascii="Courier New" w:eastAsia="Times New Roman" w:hAnsi="Courier New" w:cs="Courier New"/>
-          <w:sz w:val="20"/>
-          <w:szCs w:val="20"/>
-        </w:rPr>
-        <w:t>~/.</w:t>
-      </w:r>
-      <w:proofErr w:type="spellStart"/>
-      <w:r>
-        <w:rPr>
-          <w:rFonts w:ascii="Courier New" w:eastAsia="Times New Roman" w:hAnsi="Courier New" w:cs="Courier New"/>
-          <w:sz w:val="20"/>
-          <w:szCs w:val="20"/>
-        </w:rPr>
-        <w:t>bashrc</w:t>
-      </w:r>
-      <w:proofErr w:type="spellEnd"/>
       <w:r>
         <w:rPr>
           <w:rFonts w:ascii="Times New Roman" w:eastAsia="Times New Roman" w:hAnsi="Times New Roman" w:cs="Times New Roman"/>
@@ -1835,23 +1499,13 @@
           <w:szCs w:val="20"/>
         </w:rPr>
       </w:pPr>
-      <w:proofErr w:type="gramStart"/>
-      <w:r>
-        <w:rPr>
-          <w:rFonts w:ascii="Courier New" w:eastAsia="Times New Roman" w:hAnsi="Courier New" w:cs="Courier New"/>
-          <w:sz w:val="20"/>
-          <w:szCs w:val="20"/>
-        </w:rPr>
-        <w:t>export</w:t>
-      </w:r>
-      <w:proofErr w:type="gramEnd"/>
-      <w:r>
-        <w:rPr>
-          <w:rFonts w:ascii="Courier New" w:eastAsia="Times New Roman" w:hAnsi="Courier New" w:cs="Courier New"/>
-          <w:sz w:val="20"/>
-          <w:szCs w:val="20"/>
-        </w:rPr>
-        <w:t xml:space="preserve"> VISUAL="/</w:t>
+      <w:r>
+        <w:rPr>
+          <w:rFonts w:ascii="Courier New" w:eastAsia="Times New Roman" w:hAnsi="Courier New" w:cs="Courier New"/>
+          <w:sz w:val="20"/>
+          <w:szCs w:val="20"/>
+        </w:rPr>
+        <w:t>export VISUAL="/</w:t>
       </w:r>
       <w:proofErr w:type="spellStart"/>
       <w:r>
@@ -1917,445 +1571,385 @@
           <w:szCs w:val="20"/>
         </w:rPr>
       </w:pPr>
+      <w:r>
+        <w:rPr>
+          <w:rFonts w:ascii="Courier New" w:eastAsia="Times New Roman" w:hAnsi="Courier New" w:cs="Courier New"/>
+          <w:sz w:val="20"/>
+          <w:szCs w:val="20"/>
+        </w:rPr>
+        <w:lastRenderedPageBreak/>
+        <w:t>export EDITOR="$VISUAL"</w:t>
+      </w:r>
+    </w:p>
+    <w:p>
+      <w:pPr>
+        <w:spacing w:before="100" w:beforeAutospacing="1" w:after="100" w:afterAutospacing="1" w:line="240" w:lineRule="auto"/>
+        <w:rPr>
+          <w:rFonts w:ascii="Times New Roman" w:eastAsia="Times New Roman" w:hAnsi="Times New Roman" w:cs="Times New Roman"/>
+          <w:sz w:val="24"/>
+          <w:szCs w:val="24"/>
+        </w:rPr>
+      </w:pPr>
+      <w:r>
+        <w:rPr>
+          <w:rFonts w:ascii="Times New Roman" w:eastAsia="Times New Roman" w:hAnsi="Times New Roman" w:cs="Times New Roman"/>
+          <w:sz w:val="24"/>
+          <w:szCs w:val="24"/>
+        </w:rPr>
+        <w:t>If you want to learn to use vim, I think that's a super cool and fun thing for you to learn to do on your own time!</w:t>
+      </w:r>
+    </w:p>
+    <w:p>
+      <w:pPr>
+        <w:spacing w:before="100" w:beforeAutospacing="1" w:after="100" w:afterAutospacing="1" w:line="240" w:lineRule="auto"/>
+        <w:rPr>
+          <w:rFonts w:ascii="Times New Roman" w:eastAsia="Times New Roman" w:hAnsi="Times New Roman" w:cs="Times New Roman"/>
+          <w:sz w:val="24"/>
+          <w:szCs w:val="24"/>
+        </w:rPr>
+      </w:pPr>
+      <w:r>
+        <w:rPr>
+          <w:rFonts w:ascii="Times New Roman" w:eastAsia="Times New Roman" w:hAnsi="Times New Roman" w:cs="Times New Roman"/>
+          <w:sz w:val="24"/>
+          <w:szCs w:val="24"/>
+        </w:rPr>
+        <w:t xml:space="preserve">But for our purposes? I think </w:t>
+      </w:r>
+      <w:proofErr w:type="spellStart"/>
+      <w:r>
+        <w:rPr>
+          <w:rFonts w:ascii="Times New Roman" w:eastAsia="Times New Roman" w:hAnsi="Times New Roman" w:cs="Times New Roman"/>
+          <w:sz w:val="24"/>
+          <w:szCs w:val="24"/>
+        </w:rPr>
+        <w:t>nano</w:t>
+      </w:r>
+      <w:proofErr w:type="spellEnd"/>
+      <w:r>
+        <w:rPr>
+          <w:rFonts w:ascii="Times New Roman" w:eastAsia="Times New Roman" w:hAnsi="Times New Roman" w:cs="Times New Roman"/>
+          <w:sz w:val="24"/>
+          <w:szCs w:val="24"/>
+        </w:rPr>
+        <w:t xml:space="preserve"> is an easier one to start with. And conveniently it appears to be the default </w:t>
+      </w:r>
+      <w:r>
+        <w:rPr>
+          <w:rFonts w:ascii="Times New Roman" w:eastAsia="Times New Roman" w:hAnsi="Times New Roman" w:cs="Times New Roman"/>
+          <w:sz w:val="24"/>
+          <w:szCs w:val="24"/>
+        </w:rPr>
+        <w:t>in Git Bash</w:t>
+      </w:r>
+      <w:bookmarkStart w:id="0" w:name="_GoBack"/>
+      <w:bookmarkEnd w:id="0"/>
+      <w:r>
+        <w:rPr>
+          <w:rFonts w:ascii="Times New Roman" w:eastAsia="Times New Roman" w:hAnsi="Times New Roman" w:cs="Times New Roman"/>
+          <w:sz w:val="24"/>
+          <w:szCs w:val="24"/>
+        </w:rPr>
+        <w:t>. So.</w:t>
+      </w:r>
+    </w:p>
+    <w:p>
+      <w:pPr>
+        <w:spacing w:before="100" w:beforeAutospacing="1" w:after="100" w:afterAutospacing="1" w:line="240" w:lineRule="auto"/>
+        <w:rPr>
+          <w:rFonts w:ascii="Times New Roman" w:eastAsia="Times New Roman" w:hAnsi="Times New Roman" w:cs="Times New Roman"/>
+          <w:sz w:val="24"/>
+          <w:szCs w:val="24"/>
+        </w:rPr>
+      </w:pPr>
+      <w:r>
+        <w:rPr>
+          <w:rFonts w:ascii="Times New Roman" w:eastAsia="Times New Roman" w:hAnsi="Times New Roman" w:cs="Times New Roman"/>
+          <w:sz w:val="24"/>
+          <w:szCs w:val="24"/>
+        </w:rPr>
+        <w:t xml:space="preserve">Let's actually put some fruit into our </w:t>
+      </w:r>
+      <w:proofErr w:type="spellStart"/>
+      <w:r>
+        <w:rPr>
+          <w:rFonts w:ascii="Times New Roman" w:eastAsia="Times New Roman" w:hAnsi="Times New Roman" w:cs="Times New Roman"/>
+          <w:sz w:val="24"/>
+          <w:szCs w:val="24"/>
+        </w:rPr>
+        <w:t>fruitlist</w:t>
+      </w:r>
+      <w:proofErr w:type="spellEnd"/>
+      <w:r>
+        <w:rPr>
+          <w:rFonts w:ascii="Times New Roman" w:eastAsia="Times New Roman" w:hAnsi="Times New Roman" w:cs="Times New Roman"/>
+          <w:sz w:val="24"/>
+          <w:szCs w:val="24"/>
+        </w:rPr>
+        <w:t>, shall we?</w:t>
+      </w:r>
+    </w:p>
+    <w:p>
+      <w:pPr>
+        <w:spacing w:before="100" w:beforeAutospacing="1" w:after="100" w:afterAutospacing="1" w:line="240" w:lineRule="auto"/>
+        <w:rPr>
+          <w:rFonts w:ascii="Times New Roman" w:eastAsia="Times New Roman" w:hAnsi="Times New Roman" w:cs="Times New Roman"/>
+          <w:sz w:val="24"/>
+          <w:szCs w:val="24"/>
+        </w:rPr>
+      </w:pPr>
+      <w:proofErr w:type="spellStart"/>
+      <w:r>
+        <w:rPr>
+          <w:rFonts w:ascii="Courier New" w:eastAsia="Times New Roman" w:hAnsi="Courier New" w:cs="Courier New"/>
+          <w:sz w:val="20"/>
+          <w:szCs w:val="20"/>
+        </w:rPr>
+        <w:t>nano</w:t>
+      </w:r>
+      <w:proofErr w:type="spellEnd"/>
+      <w:r>
+        <w:rPr>
+          <w:rFonts w:ascii="Courier New" w:eastAsia="Times New Roman" w:hAnsi="Courier New" w:cs="Courier New"/>
+          <w:sz w:val="20"/>
+          <w:szCs w:val="20"/>
+        </w:rPr>
+        <w:t xml:space="preserve"> fruitlist.txt</w:t>
+      </w:r>
+      <w:r>
+        <w:rPr>
+          <w:rFonts w:ascii="Times New Roman" w:eastAsia="Times New Roman" w:hAnsi="Times New Roman" w:cs="Times New Roman"/>
+          <w:sz w:val="24"/>
+          <w:szCs w:val="24"/>
+        </w:rPr>
+        <w:t xml:space="preserve"> - this will open up the </w:t>
+      </w:r>
+      <w:proofErr w:type="spellStart"/>
+      <w:r>
+        <w:rPr>
+          <w:rFonts w:ascii="Times New Roman" w:eastAsia="Times New Roman" w:hAnsi="Times New Roman" w:cs="Times New Roman"/>
+          <w:sz w:val="24"/>
+          <w:szCs w:val="24"/>
+        </w:rPr>
+        <w:t>nano</w:t>
+      </w:r>
+      <w:proofErr w:type="spellEnd"/>
+      <w:r>
+        <w:rPr>
+          <w:rFonts w:ascii="Times New Roman" w:eastAsia="Times New Roman" w:hAnsi="Times New Roman" w:cs="Times New Roman"/>
+          <w:sz w:val="24"/>
+          <w:szCs w:val="24"/>
+        </w:rPr>
+        <w:t xml:space="preserve"> editor with the file fruitlist.txt active (whether or not such a file existed before you typed this command). You can just start typing. There are commands along the bottom of the screen; "^" means the ctrl key. </w:t>
+      </w:r>
       <w:proofErr w:type="gramStart"/>
       <w:r>
         <w:rPr>
-          <w:rFonts w:ascii="Courier New" w:eastAsia="Times New Roman" w:hAnsi="Courier New" w:cs="Courier New"/>
-          <w:sz w:val="20"/>
-          <w:szCs w:val="20"/>
-        </w:rPr>
-        <w:lastRenderedPageBreak/>
-        <w:t>export</w:t>
+          <w:rFonts w:ascii="Times New Roman" w:eastAsia="Times New Roman" w:hAnsi="Times New Roman" w:cs="Times New Roman"/>
+          <w:sz w:val="24"/>
+          <w:szCs w:val="24"/>
+        </w:rPr>
+        <w:t>So</w:t>
       </w:r>
       <w:proofErr w:type="gramEnd"/>
       <w:r>
         <w:rPr>
-          <w:rFonts w:ascii="Courier New" w:eastAsia="Times New Roman" w:hAnsi="Courier New" w:cs="Courier New"/>
-          <w:sz w:val="20"/>
-          <w:szCs w:val="20"/>
-        </w:rPr>
-        <w:t xml:space="preserve"> EDITOR="$VISUAL"</w:t>
-      </w:r>
-    </w:p>
-    <w:p>
-      <w:pPr>
-        <w:spacing w:before="100" w:beforeAutospacing="1" w:after="100" w:afterAutospacing="1" w:line="240" w:lineRule="auto"/>
-        <w:rPr>
-          <w:rFonts w:ascii="Times New Roman" w:eastAsia="Times New Roman" w:hAnsi="Times New Roman" w:cs="Times New Roman"/>
-          <w:sz w:val="24"/>
-          <w:szCs w:val="24"/>
-        </w:rPr>
-      </w:pPr>
-      <w:r>
-        <w:rPr>
-          <w:rFonts w:ascii="Times New Roman" w:eastAsia="Times New Roman" w:hAnsi="Times New Roman" w:cs="Times New Roman"/>
-          <w:sz w:val="24"/>
-          <w:szCs w:val="24"/>
-        </w:rPr>
-        <w:t xml:space="preserve">If you want to learn to use vim, I think </w:t>
+          <w:rFonts w:ascii="Times New Roman" w:eastAsia="Times New Roman" w:hAnsi="Times New Roman" w:cs="Times New Roman"/>
+          <w:sz w:val="24"/>
+          <w:szCs w:val="24"/>
+        </w:rPr>
+        <w:t xml:space="preserve"> ctrl-x is how we escape, and then it asks us to save.</w:t>
+      </w:r>
+    </w:p>
+    <w:p>
+      <w:pPr>
+        <w:spacing w:before="100" w:beforeAutospacing="1" w:after="100" w:afterAutospacing="1" w:line="240" w:lineRule="auto"/>
+        <w:rPr>
+          <w:rFonts w:ascii="Times New Roman" w:eastAsia="Times New Roman" w:hAnsi="Times New Roman" w:cs="Times New Roman"/>
+          <w:sz w:val="24"/>
+          <w:szCs w:val="24"/>
+        </w:rPr>
+      </w:pPr>
+      <w:r>
+        <w:rPr>
+          <w:rFonts w:ascii="Times New Roman" w:eastAsia="Times New Roman" w:hAnsi="Times New Roman" w:cs="Times New Roman"/>
+          <w:sz w:val="24"/>
+          <w:szCs w:val="24"/>
+        </w:rPr>
+        <w:t xml:space="preserve">We don't usually use a text editor to view a file. For that, we use either </w:t>
+      </w:r>
+      <w:r>
+        <w:rPr>
+          <w:rFonts w:ascii="Courier New" w:eastAsia="Times New Roman" w:hAnsi="Courier New" w:cs="Courier New"/>
+          <w:sz w:val="20"/>
+          <w:szCs w:val="20"/>
+        </w:rPr>
+        <w:t>less</w:t>
+      </w:r>
+      <w:r>
+        <w:rPr>
+          <w:rFonts w:ascii="Times New Roman" w:eastAsia="Times New Roman" w:hAnsi="Times New Roman" w:cs="Times New Roman"/>
+          <w:sz w:val="24"/>
+          <w:szCs w:val="24"/>
+        </w:rPr>
+        <w:t xml:space="preserve"> or </w:t>
+      </w:r>
+      <w:r>
+        <w:rPr>
+          <w:rFonts w:ascii="Courier New" w:eastAsia="Times New Roman" w:hAnsi="Courier New" w:cs="Courier New"/>
+          <w:sz w:val="20"/>
+          <w:szCs w:val="20"/>
+        </w:rPr>
+        <w:t>cat</w:t>
+      </w:r>
+      <w:r>
+        <w:rPr>
+          <w:rFonts w:ascii="Times New Roman" w:eastAsia="Times New Roman" w:hAnsi="Times New Roman" w:cs="Times New Roman"/>
+          <w:sz w:val="24"/>
+          <w:szCs w:val="24"/>
+        </w:rPr>
+        <w:t>.</w:t>
+      </w:r>
+    </w:p>
+    <w:p>
+      <w:pPr>
+        <w:pStyle w:val="Heading2"/>
+        <w:rPr>
+          <w:rFonts w:eastAsia="Times New Roman"/>
+        </w:rPr>
+      </w:pPr>
+      <w:r>
+        <w:rPr>
+          <w:rFonts w:eastAsia="Times New Roman"/>
+        </w:rPr>
+        <w:t>Finding things</w:t>
+      </w:r>
+    </w:p>
+    <w:p>
+      <w:pPr>
+        <w:spacing w:before="100" w:beforeAutospacing="1" w:after="100" w:afterAutospacing="1" w:line="240" w:lineRule="auto"/>
+        <w:rPr>
+          <w:rFonts w:ascii="Times New Roman" w:eastAsia="Times New Roman" w:hAnsi="Times New Roman" w:cs="Times New Roman"/>
+          <w:sz w:val="24"/>
+          <w:szCs w:val="24"/>
+        </w:rPr>
+      </w:pPr>
+      <w:r>
+        <w:rPr>
+          <w:rFonts w:ascii="Courier New" w:eastAsia="Times New Roman" w:hAnsi="Courier New" w:cs="Courier New"/>
+          <w:sz w:val="20"/>
+          <w:szCs w:val="20"/>
+        </w:rPr>
+        <w:t>find</w:t>
+      </w:r>
+      <w:r>
+        <w:rPr>
+          <w:rFonts w:ascii="Times New Roman" w:eastAsia="Times New Roman" w:hAnsi="Times New Roman" w:cs="Times New Roman"/>
+          <w:sz w:val="24"/>
+          <w:szCs w:val="24"/>
+        </w:rPr>
+        <w:t xml:space="preserve"> - find all the files that match a certain search string; first argument is a path; you probably want the -</w:t>
+      </w:r>
+      <w:proofErr w:type="spellStart"/>
+      <w:r>
+        <w:rPr>
+          <w:rFonts w:ascii="Times New Roman" w:eastAsia="Times New Roman" w:hAnsi="Times New Roman" w:cs="Times New Roman"/>
+          <w:sz w:val="24"/>
+          <w:szCs w:val="24"/>
+        </w:rPr>
+        <w:t>iname</w:t>
+      </w:r>
+      <w:proofErr w:type="spellEnd"/>
+      <w:r>
+        <w:rPr>
+          <w:rFonts w:ascii="Times New Roman" w:eastAsia="Times New Roman" w:hAnsi="Times New Roman" w:cs="Times New Roman"/>
+          <w:sz w:val="24"/>
+          <w:szCs w:val="24"/>
+        </w:rPr>
+        <w:t xml:space="preserve"> flag; and then the search string in quotes; e.g. </w:t>
+      </w:r>
+      <w:r>
+        <w:rPr>
+          <w:rFonts w:ascii="Courier New" w:eastAsia="Times New Roman" w:hAnsi="Courier New" w:cs="Courier New"/>
+          <w:sz w:val="20"/>
+          <w:szCs w:val="20"/>
+        </w:rPr>
+        <w:t>find /</w:t>
+      </w:r>
+      <w:proofErr w:type="spellStart"/>
+      <w:r>
+        <w:rPr>
+          <w:rFonts w:ascii="Courier New" w:eastAsia="Times New Roman" w:hAnsi="Courier New" w:cs="Courier New"/>
+          <w:sz w:val="20"/>
+          <w:szCs w:val="20"/>
+        </w:rPr>
+        <w:t>usr</w:t>
+      </w:r>
+      <w:proofErr w:type="spellEnd"/>
+      <w:r>
+        <w:rPr>
+          <w:rFonts w:ascii="Courier New" w:eastAsia="Times New Roman" w:hAnsi="Courier New" w:cs="Courier New"/>
+          <w:sz w:val="20"/>
+          <w:szCs w:val="20"/>
+        </w:rPr>
+        <w:t xml:space="preserve"> -</w:t>
+      </w:r>
+      <w:proofErr w:type="spellStart"/>
+      <w:r>
+        <w:rPr>
+          <w:rFonts w:ascii="Courier New" w:eastAsia="Times New Roman" w:hAnsi="Courier New" w:cs="Courier New"/>
+          <w:sz w:val="20"/>
+          <w:szCs w:val="20"/>
+        </w:rPr>
+        <w:t>iname</w:t>
+      </w:r>
+      <w:proofErr w:type="spellEnd"/>
+      <w:r>
+        <w:rPr>
+          <w:rFonts w:ascii="Courier New" w:eastAsia="Times New Roman" w:hAnsi="Courier New" w:cs="Courier New"/>
+          <w:sz w:val="20"/>
+          <w:szCs w:val="20"/>
+        </w:rPr>
+        <w:t xml:space="preserve"> 'python'</w:t>
+      </w:r>
+      <w:r>
+        <w:rPr>
+          <w:rFonts w:ascii="Times New Roman" w:eastAsia="Times New Roman" w:hAnsi="Times New Roman" w:cs="Times New Roman"/>
+          <w:sz w:val="24"/>
+          <w:szCs w:val="24"/>
+        </w:rPr>
+        <w:t xml:space="preserve"> or </w:t>
       </w:r>
       <w:proofErr w:type="gramStart"/>
       <w:r>
         <w:rPr>
-          <w:rFonts w:ascii="Times New Roman" w:eastAsia="Times New Roman" w:hAnsi="Times New Roman" w:cs="Times New Roman"/>
-          <w:sz w:val="24"/>
-          <w:szCs w:val="24"/>
-        </w:rPr>
-        <w:t>that's</w:t>
+          <w:rFonts w:ascii="Courier New" w:eastAsia="Times New Roman" w:hAnsi="Courier New" w:cs="Courier New"/>
+          <w:sz w:val="20"/>
+          <w:szCs w:val="20"/>
+        </w:rPr>
+        <w:t>find .</w:t>
       </w:r>
       <w:proofErr w:type="gramEnd"/>
       <w:r>
         <w:rPr>
-          <w:rFonts w:ascii="Times New Roman" w:eastAsia="Times New Roman" w:hAnsi="Times New Roman" w:cs="Times New Roman"/>
-          <w:sz w:val="24"/>
-          <w:szCs w:val="24"/>
-        </w:rPr>
-        <w:t xml:space="preserve"> a super cool and fun thing for you to learn to do on your own time!</w:t>
-      </w:r>
-    </w:p>
-    <w:p>
-      <w:pPr>
-        <w:spacing w:before="100" w:beforeAutospacing="1" w:after="100" w:afterAutospacing="1" w:line="240" w:lineRule="auto"/>
-        <w:rPr>
-          <w:rFonts w:ascii="Times New Roman" w:eastAsia="Times New Roman" w:hAnsi="Times New Roman" w:cs="Times New Roman"/>
-          <w:sz w:val="24"/>
-          <w:szCs w:val="24"/>
-        </w:rPr>
-      </w:pPr>
-      <w:proofErr w:type="gramStart"/>
-      <w:r>
-        <w:rPr>
-          <w:rFonts w:ascii="Times New Roman" w:eastAsia="Times New Roman" w:hAnsi="Times New Roman" w:cs="Times New Roman"/>
-          <w:sz w:val="24"/>
-          <w:szCs w:val="24"/>
-        </w:rPr>
-        <w:t>But</w:t>
-      </w:r>
-      <w:proofErr w:type="gramEnd"/>
-      <w:r>
-        <w:rPr>
-          <w:rFonts w:ascii="Times New Roman" w:eastAsia="Times New Roman" w:hAnsi="Times New Roman" w:cs="Times New Roman"/>
-          <w:sz w:val="24"/>
-          <w:szCs w:val="24"/>
-        </w:rPr>
-        <w:t xml:space="preserve"> for our purposes? I think </w:t>
+          <w:rFonts w:ascii="Courier New" w:eastAsia="Times New Roman" w:hAnsi="Courier New" w:cs="Courier New"/>
+          <w:sz w:val="20"/>
+          <w:szCs w:val="20"/>
+        </w:rPr>
+        <w:t xml:space="preserve"> -</w:t>
       </w:r>
       <w:proofErr w:type="spellStart"/>
       <w:r>
         <w:rPr>
-          <w:rFonts w:ascii="Times New Roman" w:eastAsia="Times New Roman" w:hAnsi="Times New Roman" w:cs="Times New Roman"/>
-          <w:sz w:val="24"/>
-          <w:szCs w:val="24"/>
-        </w:rPr>
-        <w:t>nano</w:t>
+          <w:rFonts w:ascii="Courier New" w:eastAsia="Times New Roman" w:hAnsi="Courier New" w:cs="Courier New"/>
+          <w:sz w:val="20"/>
+          <w:szCs w:val="20"/>
+        </w:rPr>
+        <w:t>iname</w:t>
       </w:r>
       <w:proofErr w:type="spellEnd"/>
       <w:r>
         <w:rPr>
-          <w:rFonts w:ascii="Times New Roman" w:eastAsia="Times New Roman" w:hAnsi="Times New Roman" w:cs="Times New Roman"/>
-          <w:sz w:val="24"/>
-          <w:szCs w:val="24"/>
-        </w:rPr>
-        <w:t xml:space="preserve"> is an easier one to start with. </w:t>
-      </w:r>
-      <w:proofErr w:type="gramStart"/>
-      <w:r>
-        <w:rPr>
-          <w:rFonts w:ascii="Times New Roman" w:eastAsia="Times New Roman" w:hAnsi="Times New Roman" w:cs="Times New Roman"/>
-          <w:sz w:val="24"/>
-          <w:szCs w:val="24"/>
-        </w:rPr>
-        <w:t>And</w:t>
-      </w:r>
-      <w:proofErr w:type="gramEnd"/>
-      <w:r>
-        <w:rPr>
-          <w:rFonts w:ascii="Times New Roman" w:eastAsia="Times New Roman" w:hAnsi="Times New Roman" w:cs="Times New Roman"/>
-          <w:sz w:val="24"/>
-          <w:szCs w:val="24"/>
-        </w:rPr>
-        <w:t xml:space="preserve"> conveniently it appears to be the default on these systems. So.</w:t>
-      </w:r>
-    </w:p>
-    <w:p>
-      <w:pPr>
-        <w:spacing w:before="100" w:beforeAutospacing="1" w:after="100" w:afterAutospacing="1" w:line="240" w:lineRule="auto"/>
-        <w:rPr>
-          <w:rFonts w:ascii="Times New Roman" w:eastAsia="Times New Roman" w:hAnsi="Times New Roman" w:cs="Times New Roman"/>
-          <w:sz w:val="24"/>
-          <w:szCs w:val="24"/>
-        </w:rPr>
-      </w:pPr>
-      <w:proofErr w:type="gramStart"/>
-      <w:r>
-        <w:rPr>
-          <w:rFonts w:ascii="Times New Roman" w:eastAsia="Times New Roman" w:hAnsi="Times New Roman" w:cs="Times New Roman"/>
-          <w:sz w:val="24"/>
-          <w:szCs w:val="24"/>
-        </w:rPr>
-        <w:t>Let's</w:t>
-      </w:r>
-      <w:proofErr w:type="gramEnd"/>
-      <w:r>
-        <w:rPr>
-          <w:rFonts w:ascii="Times New Roman" w:eastAsia="Times New Roman" w:hAnsi="Times New Roman" w:cs="Times New Roman"/>
-          <w:sz w:val="24"/>
-          <w:szCs w:val="24"/>
-        </w:rPr>
-        <w:t xml:space="preserve"> actually put some fruit into our </w:t>
-      </w:r>
-      <w:proofErr w:type="spellStart"/>
-      <w:r>
-        <w:rPr>
-          <w:rFonts w:ascii="Times New Roman" w:eastAsia="Times New Roman" w:hAnsi="Times New Roman" w:cs="Times New Roman"/>
-          <w:sz w:val="24"/>
-          <w:szCs w:val="24"/>
-        </w:rPr>
-        <w:t>fruitlist</w:t>
-      </w:r>
-      <w:proofErr w:type="spellEnd"/>
-      <w:r>
-        <w:rPr>
-          <w:rFonts w:ascii="Times New Roman" w:eastAsia="Times New Roman" w:hAnsi="Times New Roman" w:cs="Times New Roman"/>
-          <w:sz w:val="24"/>
-          <w:szCs w:val="24"/>
-        </w:rPr>
-        <w:t>, shall we?</w:t>
-      </w:r>
-    </w:p>
-    <w:p>
-      <w:pPr>
-        <w:spacing w:before="100" w:beforeAutospacing="1" w:after="100" w:afterAutospacing="1" w:line="240" w:lineRule="auto"/>
-        <w:rPr>
-          <w:rFonts w:ascii="Times New Roman" w:eastAsia="Times New Roman" w:hAnsi="Times New Roman" w:cs="Times New Roman"/>
-          <w:sz w:val="24"/>
-          <w:szCs w:val="24"/>
-        </w:rPr>
-      </w:pPr>
-      <w:proofErr w:type="spellStart"/>
-      <w:proofErr w:type="gramStart"/>
-      <w:r>
-        <w:rPr>
-          <w:rFonts w:ascii="Courier New" w:eastAsia="Times New Roman" w:hAnsi="Courier New" w:cs="Courier New"/>
-          <w:sz w:val="20"/>
-          <w:szCs w:val="20"/>
-        </w:rPr>
-        <w:t>nano</w:t>
-      </w:r>
-      <w:proofErr w:type="spellEnd"/>
-      <w:proofErr w:type="gramEnd"/>
-      <w:r>
-        <w:rPr>
-          <w:rFonts w:ascii="Courier New" w:eastAsia="Times New Roman" w:hAnsi="Courier New" w:cs="Courier New"/>
-          <w:sz w:val="20"/>
-          <w:szCs w:val="20"/>
-        </w:rPr>
-        <w:t xml:space="preserve"> fruitlist.txt</w:t>
-      </w:r>
-      <w:r>
-        <w:rPr>
-          <w:rFonts w:ascii="Times New Roman" w:eastAsia="Times New Roman" w:hAnsi="Times New Roman" w:cs="Times New Roman"/>
-          <w:sz w:val="24"/>
-          <w:szCs w:val="24"/>
-        </w:rPr>
-        <w:t xml:space="preserve"> - this will open up the </w:t>
-      </w:r>
-      <w:proofErr w:type="spellStart"/>
-      <w:r>
-        <w:rPr>
-          <w:rFonts w:ascii="Times New Roman" w:eastAsia="Times New Roman" w:hAnsi="Times New Roman" w:cs="Times New Roman"/>
-          <w:sz w:val="24"/>
-          <w:szCs w:val="24"/>
-        </w:rPr>
-        <w:t>nano</w:t>
-      </w:r>
-      <w:proofErr w:type="spellEnd"/>
-      <w:r>
-        <w:rPr>
-          <w:rFonts w:ascii="Times New Roman" w:eastAsia="Times New Roman" w:hAnsi="Times New Roman" w:cs="Times New Roman"/>
-          <w:sz w:val="24"/>
-          <w:szCs w:val="24"/>
-        </w:rPr>
-        <w:t xml:space="preserve"> editor with the file fruitlist.txt active (whether or not such a file existed before you typed this command). You can just start typing. There are commands along the bottom of the screen; "^" means the ctrl key. </w:t>
-      </w:r>
-      <w:proofErr w:type="gramStart"/>
-      <w:r>
-        <w:rPr>
-          <w:rFonts w:ascii="Times New Roman" w:eastAsia="Times New Roman" w:hAnsi="Times New Roman" w:cs="Times New Roman"/>
-          <w:sz w:val="24"/>
-          <w:szCs w:val="24"/>
-        </w:rPr>
-        <w:t>So</w:t>
-      </w:r>
-      <w:proofErr w:type="gramEnd"/>
-      <w:r>
-        <w:rPr>
-          <w:rFonts w:ascii="Times New Roman" w:eastAsia="Times New Roman" w:hAnsi="Times New Roman" w:cs="Times New Roman"/>
-          <w:sz w:val="24"/>
-          <w:szCs w:val="24"/>
-        </w:rPr>
-        <w:t xml:space="preserve"> ctrl-x is how we escape, and then it asks us to save.</w:t>
-      </w:r>
-    </w:p>
-    <w:p>
-      <w:pPr>
-        <w:spacing w:before="100" w:beforeAutospacing="1" w:after="100" w:afterAutospacing="1" w:line="240" w:lineRule="auto"/>
-        <w:rPr>
-          <w:rFonts w:ascii="Times New Roman" w:eastAsia="Times New Roman" w:hAnsi="Times New Roman" w:cs="Times New Roman"/>
-          <w:sz w:val="24"/>
-          <w:szCs w:val="24"/>
-        </w:rPr>
-      </w:pPr>
-      <w:r>
-        <w:rPr>
-          <w:rFonts w:ascii="Times New Roman" w:eastAsia="Times New Roman" w:hAnsi="Times New Roman" w:cs="Times New Roman"/>
-          <w:sz w:val="24"/>
-          <w:szCs w:val="24"/>
-        </w:rPr>
-        <w:t xml:space="preserve">We </w:t>
-      </w:r>
-      <w:proofErr w:type="gramStart"/>
-      <w:r>
-        <w:rPr>
-          <w:rFonts w:ascii="Times New Roman" w:eastAsia="Times New Roman" w:hAnsi="Times New Roman" w:cs="Times New Roman"/>
-          <w:sz w:val="24"/>
-          <w:szCs w:val="24"/>
-        </w:rPr>
-        <w:t>don't</w:t>
-      </w:r>
-      <w:proofErr w:type="gramEnd"/>
-      <w:r>
-        <w:rPr>
-          <w:rFonts w:ascii="Times New Roman" w:eastAsia="Times New Roman" w:hAnsi="Times New Roman" w:cs="Times New Roman"/>
-          <w:sz w:val="24"/>
-          <w:szCs w:val="24"/>
-        </w:rPr>
-        <w:t xml:space="preserve"> usually use a text editor to view a file. For that, we use either </w:t>
-      </w:r>
-      <w:r>
-        <w:rPr>
-          <w:rFonts w:ascii="Courier New" w:eastAsia="Times New Roman" w:hAnsi="Courier New" w:cs="Courier New"/>
-          <w:sz w:val="20"/>
-          <w:szCs w:val="20"/>
-        </w:rPr>
-        <w:t>less</w:t>
-      </w:r>
-      <w:r>
-        <w:rPr>
-          <w:rFonts w:ascii="Times New Roman" w:eastAsia="Times New Roman" w:hAnsi="Times New Roman" w:cs="Times New Roman"/>
-          <w:sz w:val="24"/>
-          <w:szCs w:val="24"/>
-        </w:rPr>
-        <w:t xml:space="preserve"> or </w:t>
-      </w:r>
-      <w:r>
-        <w:rPr>
-          <w:rFonts w:ascii="Courier New" w:eastAsia="Times New Roman" w:hAnsi="Courier New" w:cs="Courier New"/>
-          <w:sz w:val="20"/>
-          <w:szCs w:val="20"/>
-        </w:rPr>
-        <w:t>cat</w:t>
-      </w:r>
-      <w:r>
-        <w:rPr>
-          <w:rFonts w:ascii="Times New Roman" w:eastAsia="Times New Roman" w:hAnsi="Times New Roman" w:cs="Times New Roman"/>
-          <w:sz w:val="24"/>
-          <w:szCs w:val="24"/>
-        </w:rPr>
-        <w:t>.</w:t>
-      </w:r>
-    </w:p>
-    <w:p>
-      <w:pPr>
-        <w:pStyle w:val="Heading2"/>
-        <w:rPr>
-          <w:rFonts w:eastAsia="Times New Roman"/>
-        </w:rPr>
-      </w:pPr>
-      <w:r>
-        <w:rPr>
-          <w:rFonts w:eastAsia="Times New Roman"/>
-        </w:rPr>
-        <w:t>Finding things</w:t>
-      </w:r>
-    </w:p>
-    <w:p>
-      <w:pPr>
-        <w:spacing w:before="100" w:beforeAutospacing="1" w:after="100" w:afterAutospacing="1" w:line="240" w:lineRule="auto"/>
-        <w:rPr>
-          <w:rFonts w:ascii="Times New Roman" w:eastAsia="Times New Roman" w:hAnsi="Times New Roman" w:cs="Times New Roman"/>
-          <w:sz w:val="24"/>
-          <w:szCs w:val="24"/>
-        </w:rPr>
-      </w:pPr>
-      <w:proofErr w:type="gramStart"/>
-      <w:r>
-        <w:rPr>
-          <w:rFonts w:ascii="Courier New" w:eastAsia="Times New Roman" w:hAnsi="Courier New" w:cs="Courier New"/>
-          <w:sz w:val="20"/>
-          <w:szCs w:val="20"/>
-        </w:rPr>
-        <w:t>find</w:t>
-      </w:r>
-      <w:proofErr w:type="gramEnd"/>
-      <w:r>
-        <w:rPr>
-          <w:rFonts w:ascii="Times New Roman" w:eastAsia="Times New Roman" w:hAnsi="Times New Roman" w:cs="Times New Roman"/>
-          <w:sz w:val="24"/>
-          <w:szCs w:val="24"/>
-        </w:rPr>
-        <w:t xml:space="preserve"> - find all the files that match a certain search string; first argument is a path; you probably want the -</w:t>
-      </w:r>
-      <w:proofErr w:type="spellStart"/>
-      <w:r>
-        <w:rPr>
-          <w:rFonts w:ascii="Times New Roman" w:eastAsia="Times New Roman" w:hAnsi="Times New Roman" w:cs="Times New Roman"/>
-          <w:sz w:val="24"/>
-          <w:szCs w:val="24"/>
-        </w:rPr>
-        <w:t>iname</w:t>
-      </w:r>
-      <w:proofErr w:type="spellEnd"/>
-      <w:r>
-        <w:rPr>
-          <w:rFonts w:ascii="Times New Roman" w:eastAsia="Times New Roman" w:hAnsi="Times New Roman" w:cs="Times New Roman"/>
-          <w:sz w:val="24"/>
-          <w:szCs w:val="24"/>
-        </w:rPr>
-        <w:t xml:space="preserve"> flag; and then the search string in quotes; e.g. </w:t>
-      </w:r>
-      <w:r>
-        <w:rPr>
-          <w:rFonts w:ascii="Courier New" w:eastAsia="Times New Roman" w:hAnsi="Courier New" w:cs="Courier New"/>
-          <w:sz w:val="20"/>
-          <w:szCs w:val="20"/>
-        </w:rPr>
-        <w:t>find /</w:t>
-      </w:r>
-      <w:proofErr w:type="spellStart"/>
-      <w:r>
-        <w:rPr>
-          <w:rFonts w:ascii="Courier New" w:eastAsia="Times New Roman" w:hAnsi="Courier New" w:cs="Courier New"/>
-          <w:sz w:val="20"/>
-          <w:szCs w:val="20"/>
-        </w:rPr>
-        <w:t>usr</w:t>
-      </w:r>
-      <w:proofErr w:type="spellEnd"/>
-      <w:r>
-        <w:rPr>
-          <w:rFonts w:ascii="Courier New" w:eastAsia="Times New Roman" w:hAnsi="Courier New" w:cs="Courier New"/>
-          <w:sz w:val="20"/>
-          <w:szCs w:val="20"/>
-        </w:rPr>
-        <w:t xml:space="preserve"> -</w:t>
-      </w:r>
-      <w:proofErr w:type="spellStart"/>
-      <w:r>
-        <w:rPr>
-          <w:rFonts w:ascii="Courier New" w:eastAsia="Times New Roman" w:hAnsi="Courier New" w:cs="Courier New"/>
-          <w:sz w:val="20"/>
-          <w:szCs w:val="20"/>
-        </w:rPr>
-        <w:t>iname</w:t>
-      </w:r>
-      <w:proofErr w:type="spellEnd"/>
-      <w:r>
-        <w:rPr>
-          <w:rFonts w:ascii="Courier New" w:eastAsia="Times New Roman" w:hAnsi="Courier New" w:cs="Courier New"/>
-          <w:sz w:val="20"/>
-          <w:szCs w:val="20"/>
-        </w:rPr>
-        <w:t xml:space="preserve"> 'python'</w:t>
-      </w:r>
-      <w:r>
-        <w:rPr>
-          <w:rFonts w:ascii="Times New Roman" w:eastAsia="Times New Roman" w:hAnsi="Times New Roman" w:cs="Times New Roman"/>
-          <w:sz w:val="24"/>
-          <w:szCs w:val="24"/>
-        </w:rPr>
-        <w:t xml:space="preserve"> or </w:t>
-      </w:r>
-      <w:r>
-        <w:rPr>
-          <w:rFonts w:ascii="Courier New" w:eastAsia="Times New Roman" w:hAnsi="Courier New" w:cs="Courier New"/>
-          <w:sz w:val="20"/>
-          <w:szCs w:val="20"/>
-        </w:rPr>
-        <w:t>find . -</w:t>
-      </w:r>
-      <w:proofErr w:type="spellStart"/>
-      <w:r>
-        <w:rPr>
-          <w:rFonts w:ascii="Courier New" w:eastAsia="Times New Roman" w:hAnsi="Courier New" w:cs="Courier New"/>
-          <w:sz w:val="20"/>
-          <w:szCs w:val="20"/>
-        </w:rPr>
-        <w:t>iname</w:t>
-      </w:r>
-      <w:proofErr w:type="spellEnd"/>
-      <w:r>
-        <w:rPr>
           <w:rFonts w:ascii="Courier New" w:eastAsia="Times New Roman" w:hAnsi="Courier New" w:cs="Courier New"/>
           <w:sz w:val="20"/>
           <w:szCs w:val="20"/>
@@ -2372,8 +1966,6 @@
           <w:szCs w:val="24"/>
         </w:rPr>
       </w:pPr>
-      <w:proofErr w:type="spellStart"/>
-      <w:proofErr w:type="gramStart"/>
       <w:r>
         <w:rPr>
           <w:rFonts w:ascii="Courier New" w:eastAsia="Times New Roman" w:hAnsi="Courier New" w:cs="Courier New"/>
@@ -2382,8 +1974,6 @@
         </w:rPr>
         <w:t>grep</w:t>
       </w:r>
-      <w:proofErr w:type="spellEnd"/>
-      <w:proofErr w:type="gramEnd"/>
       <w:r>
         <w:rPr>
           <w:rFonts w:ascii="Times New Roman" w:eastAsia="Times New Roman" w:hAnsi="Times New Roman" w:cs="Times New Roman"/>
@@ -2392,23 +1982,13 @@
         </w:rPr>
         <w:t xml:space="preserve"> - search for strings in a file; e.g. </w:t>
       </w:r>
-      <w:proofErr w:type="spellStart"/>
-      <w:r>
-        <w:rPr>
-          <w:rFonts w:ascii="Courier New" w:eastAsia="Times New Roman" w:hAnsi="Courier New" w:cs="Courier New"/>
-          <w:sz w:val="20"/>
-          <w:szCs w:val="20"/>
-        </w:rPr>
-        <w:t>grep</w:t>
-      </w:r>
-      <w:proofErr w:type="spellEnd"/>
-      <w:r>
-        <w:rPr>
-          <w:rFonts w:ascii="Courier New" w:eastAsia="Times New Roman" w:hAnsi="Courier New" w:cs="Courier New"/>
-          <w:sz w:val="20"/>
-          <w:szCs w:val="20"/>
-        </w:rPr>
-        <w:t xml:space="preserve"> -n kiwi fruitlist.txt</w:t>
+      <w:r>
+        <w:rPr>
+          <w:rFonts w:ascii="Courier New" w:eastAsia="Times New Roman" w:hAnsi="Courier New" w:cs="Courier New"/>
+          <w:sz w:val="20"/>
+          <w:szCs w:val="20"/>
+        </w:rPr>
+        <w:t>grep -n kiwi fruitlist.txt</w:t>
       </w:r>
     </w:p>
     <w:p>
@@ -2458,25 +2038,7 @@
           <w:sz w:val="24"/>
           <w:szCs w:val="24"/>
         </w:rPr>
-        <w:t xml:space="preserve"> these a lot, especially when </w:t>
-      </w:r>
-      <w:proofErr w:type="gramStart"/>
-      <w:r>
-        <w:rPr>
-          <w:rFonts w:ascii="Times New Roman" w:eastAsia="Times New Roman" w:hAnsi="Times New Roman" w:cs="Times New Roman"/>
-          <w:sz w:val="24"/>
-          <w:szCs w:val="24"/>
-        </w:rPr>
-        <w:t>you're</w:t>
-      </w:r>
-      <w:proofErr w:type="gramEnd"/>
-      <w:r>
-        <w:rPr>
-          <w:rFonts w:ascii="Times New Roman" w:eastAsia="Times New Roman" w:hAnsi="Times New Roman" w:cs="Times New Roman"/>
-          <w:sz w:val="24"/>
-          <w:szCs w:val="24"/>
-        </w:rPr>
-        <w:t xml:space="preserve"> just getting into </w:t>
+        <w:t xml:space="preserve"> these a lot, especially when you're just getting into </w:t>
       </w:r>
       <w:r>
         <w:rPr>
@@ -2600,7 +2162,7 @@
 </file>
 
 <file path=word/endnotes.xml><?xml version="1.0" encoding="utf-8"?>
-<w:endnotes xmlns:wpc="http://schemas.microsoft.com/office/word/2010/wordprocessingCanvas" xmlns:cx="http://schemas.microsoft.com/office/drawing/2014/chartex" xmlns:cx1="http://schemas.microsoft.com/office/drawing/2015/9/8/chartex" xmlns:mc="http://schemas.openxmlformats.org/markup-compatibility/2006" xmlns:o="urn:schemas-microsoft-com:office:office" xmlns:r="http://schemas.openxmlformats.org/officeDocument/2006/relationships" xmlns:m="http://schemas.openxmlformats.org/officeDocument/2006/math" xmlns:v="urn:schemas-microsoft-com:vml" xmlns:wp14="http://schemas.microsoft.com/office/word/2010/wordprocessingDrawing" xmlns:wp="http://schemas.openxmlformats.org/drawingml/2006/wordprocessingDrawing" xmlns:w10="urn:schemas-microsoft-com:office:word" xmlns:w="http://schemas.openxmlformats.org/wordprocessingml/2006/main" xmlns:w14="http://schemas.microsoft.com/office/word/2010/wordml" xmlns:w15="http://schemas.microsoft.com/office/word/2012/wordml" xmlns:w16se="http://schemas.microsoft.com/office/word/2015/wordml/symex" xmlns:wpg="http://schemas.microsoft.com/office/word/2010/wordprocessingGroup" xmlns:wpi="http://schemas.microsoft.com/office/word/2010/wordprocessingInk" xmlns:wne="http://schemas.microsoft.com/office/word/2006/wordml" xmlns:wps="http://schemas.microsoft.com/office/word/2010/wordprocessingShape" mc:Ignorable="w14 w15 w16se wp14">
+<w:endnotes xmlns:wpc="http://schemas.microsoft.com/office/word/2010/wordprocessingCanvas" xmlns:cx="http://schemas.microsoft.com/office/drawing/2014/chartex" xmlns:cx1="http://schemas.microsoft.com/office/drawing/2015/9/8/chartex" xmlns:cx2="http://schemas.microsoft.com/office/drawing/2015/10/21/chartex" xmlns:cx3="http://schemas.microsoft.com/office/drawing/2016/5/9/chartex" xmlns:cx4="http://schemas.microsoft.com/office/drawing/2016/5/10/chartex" xmlns:cx5="http://schemas.microsoft.com/office/drawing/2016/5/11/chartex" xmlns:cx6="http://schemas.microsoft.com/office/drawing/2016/5/12/chartex" xmlns:cx7="http://schemas.microsoft.com/office/drawing/2016/5/13/chartex" xmlns:cx8="http://schemas.microsoft.com/office/drawing/2016/5/14/chartex" xmlns:mc="http://schemas.openxmlformats.org/markup-compatibility/2006" xmlns:aink="http://schemas.microsoft.com/office/drawing/2016/ink" xmlns:am3d="http://schemas.microsoft.com/office/drawing/2017/model3d" xmlns:o="urn:schemas-microsoft-com:office:office" xmlns:r="http://schemas.openxmlformats.org/officeDocument/2006/relationships" xmlns:m="http://schemas.openxmlformats.org/officeDocument/2006/math" xmlns:v="urn:schemas-microsoft-com:vml" xmlns:wp14="http://schemas.microsoft.com/office/word/2010/wordprocessingDrawing" xmlns:wp="http://schemas.openxmlformats.org/drawingml/2006/wordprocessingDrawing" xmlns:w10="urn:schemas-microsoft-com:office:word" xmlns:w="http://schemas.openxmlformats.org/wordprocessingml/2006/main" xmlns:w14="http://schemas.microsoft.com/office/word/2010/wordml" xmlns:w15="http://schemas.microsoft.com/office/word/2012/wordml" xmlns:w16cid="http://schemas.microsoft.com/office/word/2016/wordml/cid" xmlns:w16se="http://schemas.microsoft.com/office/word/2015/wordml/symex" xmlns:wpg="http://schemas.microsoft.com/office/word/2010/wordprocessingGroup" xmlns:wpi="http://schemas.microsoft.com/office/word/2010/wordprocessingInk" xmlns:wne="http://schemas.microsoft.com/office/word/2006/wordml" xmlns:wps="http://schemas.microsoft.com/office/word/2010/wordprocessingShape" mc:Ignorable="w14 w15 w16se w16cid wp14">
   <w:endnote w:type="separator" w:id="-1">
     <w:p>
       <w:pPr>
@@ -2625,13 +2187,13 @@
 </file>
 
 <file path=word/footer1.xml><?xml version="1.0" encoding="utf-8"?>
-<w:ftr xmlns:wpc="http://schemas.microsoft.com/office/word/2010/wordprocessingCanvas" xmlns:cx="http://schemas.microsoft.com/office/drawing/2014/chartex" xmlns:cx1="http://schemas.microsoft.com/office/drawing/2015/9/8/chartex" xmlns:mc="http://schemas.openxmlformats.org/markup-compatibility/2006" xmlns:o="urn:schemas-microsoft-com:office:office" xmlns:r="http://schemas.openxmlformats.org/officeDocument/2006/relationships" xmlns:m="http://schemas.openxmlformats.org/officeDocument/2006/math" xmlns:v="urn:schemas-microsoft-com:vml" xmlns:wp14="http://schemas.microsoft.com/office/word/2010/wordprocessingDrawing" xmlns:wp="http://schemas.openxmlformats.org/drawingml/2006/wordprocessingDrawing" xmlns:w10="urn:schemas-microsoft-com:office:word" xmlns:w="http://schemas.openxmlformats.org/wordprocessingml/2006/main" xmlns:w14="http://schemas.microsoft.com/office/word/2010/wordml" xmlns:w15="http://schemas.microsoft.com/office/word/2012/wordml" xmlns:w16se="http://schemas.microsoft.com/office/word/2015/wordml/symex" xmlns:wpg="http://schemas.microsoft.com/office/word/2010/wordprocessingGroup" xmlns:wpi="http://schemas.microsoft.com/office/word/2010/wordprocessingInk" xmlns:wne="http://schemas.microsoft.com/office/word/2006/wordml" xmlns:wps="http://schemas.microsoft.com/office/word/2010/wordprocessingShape" mc:Ignorable="w14 w15 w16se wp14">
+<w:ftr xmlns:wpc="http://schemas.microsoft.com/office/word/2010/wordprocessingCanvas" xmlns:cx="http://schemas.microsoft.com/office/drawing/2014/chartex" xmlns:cx1="http://schemas.microsoft.com/office/drawing/2015/9/8/chartex" xmlns:cx2="http://schemas.microsoft.com/office/drawing/2015/10/21/chartex" xmlns:cx3="http://schemas.microsoft.com/office/drawing/2016/5/9/chartex" xmlns:cx4="http://schemas.microsoft.com/office/drawing/2016/5/10/chartex" xmlns:cx5="http://schemas.microsoft.com/office/drawing/2016/5/11/chartex" xmlns:cx6="http://schemas.microsoft.com/office/drawing/2016/5/12/chartex" xmlns:cx7="http://schemas.microsoft.com/office/drawing/2016/5/13/chartex" xmlns:cx8="http://schemas.microsoft.com/office/drawing/2016/5/14/chartex" xmlns:mc="http://schemas.openxmlformats.org/markup-compatibility/2006" xmlns:aink="http://schemas.microsoft.com/office/drawing/2016/ink" xmlns:am3d="http://schemas.microsoft.com/office/drawing/2017/model3d" xmlns:o="urn:schemas-microsoft-com:office:office" xmlns:r="http://schemas.openxmlformats.org/officeDocument/2006/relationships" xmlns:m="http://schemas.openxmlformats.org/officeDocument/2006/math" xmlns:v="urn:schemas-microsoft-com:vml" xmlns:wp14="http://schemas.microsoft.com/office/word/2010/wordprocessingDrawing" xmlns:wp="http://schemas.openxmlformats.org/drawingml/2006/wordprocessingDrawing" xmlns:w10="urn:schemas-microsoft-com:office:word" xmlns:w="http://schemas.openxmlformats.org/wordprocessingml/2006/main" xmlns:w14="http://schemas.microsoft.com/office/word/2010/wordml" xmlns:w15="http://schemas.microsoft.com/office/word/2012/wordml" xmlns:w16cid="http://schemas.microsoft.com/office/word/2016/wordml/cid" xmlns:w16se="http://schemas.microsoft.com/office/word/2015/wordml/symex" xmlns:wpg="http://schemas.microsoft.com/office/word/2010/wordprocessingGroup" xmlns:wpi="http://schemas.microsoft.com/office/word/2010/wordprocessingInk" xmlns:wne="http://schemas.microsoft.com/office/word/2006/wordml" xmlns:wps="http://schemas.microsoft.com/office/word/2010/wordprocessingShape" mc:Ignorable="w14 w15 w16se w16cid wp14">
   <w:p>
     <w:pPr>
       <w:pStyle w:val="Footer"/>
     </w:pPr>
     <w:r>
-      <w:t>DAT-119</w:t>
+      <w:t>CCAC Data Analytics</w:t>
     </w:r>
     <w:r>
       <w:tab/>
@@ -2712,7 +2274,7 @@
 </file>
 
 <file path=word/footnotes.xml><?xml version="1.0" encoding="utf-8"?>
-<w:footnotes xmlns:wpc="http://schemas.microsoft.com/office/word/2010/wordprocessingCanvas" xmlns:cx="http://schemas.microsoft.com/office/drawing/2014/chartex" xmlns:cx1="http://schemas.microsoft.com/office/drawing/2015/9/8/chartex" xmlns:mc="http://schemas.openxmlformats.org/markup-compatibility/2006" xmlns:o="urn:schemas-microsoft-com:office:office" xmlns:r="http://schemas.openxmlformats.org/officeDocument/2006/relationships" xmlns:m="http://schemas.openxmlformats.org/officeDocument/2006/math" xmlns:v="urn:schemas-microsoft-com:vml" xmlns:wp14="http://schemas.microsoft.com/office/word/2010/wordprocessingDrawing" xmlns:wp="http://schemas.openxmlformats.org/drawingml/2006/wordprocessingDrawing" xmlns:w10="urn:schemas-microsoft-com:office:word" xmlns:w="http://schemas.openxmlformats.org/wordprocessingml/2006/main" xmlns:w14="http://schemas.microsoft.com/office/word/2010/wordml" xmlns:w15="http://schemas.microsoft.com/office/word/2012/wordml" xmlns:w16se="http://schemas.microsoft.com/office/word/2015/wordml/symex" xmlns:wpg="http://schemas.microsoft.com/office/word/2010/wordprocessingGroup" xmlns:wpi="http://schemas.microsoft.com/office/word/2010/wordprocessingInk" xmlns:wne="http://schemas.microsoft.com/office/word/2006/wordml" xmlns:wps="http://schemas.microsoft.com/office/word/2010/wordprocessingShape" mc:Ignorable="w14 w15 w16se wp14">
+<w:footnotes xmlns:wpc="http://schemas.microsoft.com/office/word/2010/wordprocessingCanvas" xmlns:cx="http://schemas.microsoft.com/office/drawing/2014/chartex" xmlns:cx1="http://schemas.microsoft.com/office/drawing/2015/9/8/chartex" xmlns:cx2="http://schemas.microsoft.com/office/drawing/2015/10/21/chartex" xmlns:cx3="http://schemas.microsoft.com/office/drawing/2016/5/9/chartex" xmlns:cx4="http://schemas.microsoft.com/office/drawing/2016/5/10/chartex" xmlns:cx5="http://schemas.microsoft.com/office/drawing/2016/5/11/chartex" xmlns:cx6="http://schemas.microsoft.com/office/drawing/2016/5/12/chartex" xmlns:cx7="http://schemas.microsoft.com/office/drawing/2016/5/13/chartex" xmlns:cx8="http://schemas.microsoft.com/office/drawing/2016/5/14/chartex" xmlns:mc="http://schemas.openxmlformats.org/markup-compatibility/2006" xmlns:aink="http://schemas.microsoft.com/office/drawing/2016/ink" xmlns:am3d="http://schemas.microsoft.com/office/drawing/2017/model3d" xmlns:o="urn:schemas-microsoft-com:office:office" xmlns:r="http://schemas.openxmlformats.org/officeDocument/2006/relationships" xmlns:m="http://schemas.openxmlformats.org/officeDocument/2006/math" xmlns:v="urn:schemas-microsoft-com:vml" xmlns:wp14="http://schemas.microsoft.com/office/word/2010/wordprocessingDrawing" xmlns:wp="http://schemas.openxmlformats.org/drawingml/2006/wordprocessingDrawing" xmlns:w10="urn:schemas-microsoft-com:office:word" xmlns:w="http://schemas.openxmlformats.org/wordprocessingml/2006/main" xmlns:w14="http://schemas.microsoft.com/office/word/2010/wordml" xmlns:w15="http://schemas.microsoft.com/office/word/2012/wordml" xmlns:w16cid="http://schemas.microsoft.com/office/word/2016/wordml/cid" xmlns:w16se="http://schemas.microsoft.com/office/word/2015/wordml/symex" xmlns:wpg="http://schemas.microsoft.com/office/word/2010/wordprocessingGroup" xmlns:wpi="http://schemas.microsoft.com/office/word/2010/wordprocessingInk" xmlns:wne="http://schemas.microsoft.com/office/word/2006/wordml" xmlns:wps="http://schemas.microsoft.com/office/word/2010/wordprocessingShape" mc:Ignorable="w14 w15 w16se w16cid wp14">
   <w:footnote w:type="separator" w:id="-1">
     <w:p>
       <w:pPr>
@@ -2737,7 +2299,7 @@
 </file>
 
 <file path=word/numbering.xml><?xml version="1.0" encoding="utf-8"?>
-<w:numbering xmlns:wpc="http://schemas.microsoft.com/office/word/2010/wordprocessingCanvas" xmlns:cx="http://schemas.microsoft.com/office/drawing/2014/chartex" xmlns:cx1="http://schemas.microsoft.com/office/drawing/2015/9/8/chartex" xmlns:mc="http://schemas.openxmlformats.org/markup-compatibility/2006" xmlns:o="urn:schemas-microsoft-com:office:office" xmlns:r="http://schemas.openxmlformats.org/officeDocument/2006/relationships" xmlns:m="http://schemas.openxmlformats.org/officeDocument/2006/math" xmlns:v="urn:schemas-microsoft-com:vml" xmlns:wp14="http://schemas.microsoft.com/office/word/2010/wordprocessingDrawing" xmlns:wp="http://schemas.openxmlformats.org/drawingml/2006/wordprocessingDrawing" xmlns:w10="urn:schemas-microsoft-com:office:word" xmlns:w="http://schemas.openxmlformats.org/wordprocessingml/2006/main" xmlns:w14="http://schemas.microsoft.com/office/word/2010/wordml" xmlns:w15="http://schemas.microsoft.com/office/word/2012/wordml" xmlns:w16se="http://schemas.microsoft.com/office/word/2015/wordml/symex" xmlns:wpg="http://schemas.microsoft.com/office/word/2010/wordprocessingGroup" xmlns:wpi="http://schemas.microsoft.com/office/word/2010/wordprocessingInk" xmlns:wne="http://schemas.microsoft.com/office/word/2006/wordml" xmlns:wps="http://schemas.microsoft.com/office/word/2010/wordprocessingShape" mc:Ignorable="w14 w15 w16se wp14">
+<w:numbering xmlns:wpc="http://schemas.microsoft.com/office/word/2010/wordprocessingCanvas" xmlns:cx="http://schemas.microsoft.com/office/drawing/2014/chartex" xmlns:cx1="http://schemas.microsoft.com/office/drawing/2015/9/8/chartex" xmlns:cx2="http://schemas.microsoft.com/office/drawing/2015/10/21/chartex" xmlns:cx3="http://schemas.microsoft.com/office/drawing/2016/5/9/chartex" xmlns:cx4="http://schemas.microsoft.com/office/drawing/2016/5/10/chartex" xmlns:cx5="http://schemas.microsoft.com/office/drawing/2016/5/11/chartex" xmlns:cx6="http://schemas.microsoft.com/office/drawing/2016/5/12/chartex" xmlns:cx7="http://schemas.microsoft.com/office/drawing/2016/5/13/chartex" xmlns:cx8="http://schemas.microsoft.com/office/drawing/2016/5/14/chartex" xmlns:mc="http://schemas.openxmlformats.org/markup-compatibility/2006" xmlns:aink="http://schemas.microsoft.com/office/drawing/2016/ink" xmlns:am3d="http://schemas.microsoft.com/office/drawing/2017/model3d" xmlns:o="urn:schemas-microsoft-com:office:office" xmlns:r="http://schemas.openxmlformats.org/officeDocument/2006/relationships" xmlns:m="http://schemas.openxmlformats.org/officeDocument/2006/math" xmlns:v="urn:schemas-microsoft-com:vml" xmlns:wp14="http://schemas.microsoft.com/office/word/2010/wordprocessingDrawing" xmlns:wp="http://schemas.openxmlformats.org/drawingml/2006/wordprocessingDrawing" xmlns:w10="urn:schemas-microsoft-com:office:word" xmlns:w="http://schemas.openxmlformats.org/wordprocessingml/2006/main" xmlns:w14="http://schemas.microsoft.com/office/word/2010/wordml" xmlns:w15="http://schemas.microsoft.com/office/word/2012/wordml" xmlns:w16cid="http://schemas.microsoft.com/office/word/2016/wordml/cid" xmlns:w16se="http://schemas.microsoft.com/office/word/2015/wordml/symex" xmlns:wpg="http://schemas.microsoft.com/office/word/2010/wordprocessingGroup" xmlns:wpi="http://schemas.microsoft.com/office/word/2010/wordprocessingInk" xmlns:wne="http://schemas.microsoft.com/office/word/2006/wordml" xmlns:wps="http://schemas.microsoft.com/office/word/2010/wordprocessingShape" mc:Ignorable="w14 w15 w16se w16cid wp14">
   <w:abstractNum w:abstractNumId="0" w15:restartNumberingAfterBreak="0">
     <w:nsid w:val="085A0E7B"/>
     <w:multiLevelType w:val="multilevel"/>
@@ -3198,7 +2760,7 @@
 </file>
 
 <file path=word/styles.xml><?xml version="1.0" encoding="utf-8"?>
-<w:styles xmlns:mc="http://schemas.openxmlformats.org/markup-compatibility/2006" xmlns:r="http://schemas.openxmlformats.org/officeDocument/2006/relationships" xmlns:w="http://schemas.openxmlformats.org/wordprocessingml/2006/main" xmlns:w14="http://schemas.microsoft.com/office/word/2010/wordml" xmlns:w15="http://schemas.microsoft.com/office/word/2012/wordml" xmlns:w16se="http://schemas.microsoft.com/office/word/2015/wordml/symex" mc:Ignorable="w14 w15 w16se">
+<w:styles xmlns:mc="http://schemas.openxmlformats.org/markup-compatibility/2006" xmlns:r="http://schemas.openxmlformats.org/officeDocument/2006/relationships" xmlns:w="http://schemas.openxmlformats.org/wordprocessingml/2006/main" xmlns:w14="http://schemas.microsoft.com/office/word/2010/wordml" xmlns:w15="http://schemas.microsoft.com/office/word/2012/wordml" xmlns:w16cid="http://schemas.microsoft.com/office/word/2016/wordml/cid" xmlns:w16se="http://schemas.microsoft.com/office/word/2015/wordml/symex" mc:Ignorable="w14 w15 w16se w16cid">
   <w:docDefaults>
     <w:rPrDefault>
       <w:rPr>
@@ -3214,7 +2776,7 @@
       </w:pPr>
     </w:pPrDefault>
   </w:docDefaults>
-  <w:latentStyles w:defLockedState="0" w:defUIPriority="99" w:defSemiHidden="0" w:defUnhideWhenUsed="0" w:defQFormat="0" w:count="371">
+  <w:latentStyles w:defLockedState="0" w:defUIPriority="99" w:defSemiHidden="0" w:defUnhideWhenUsed="0" w:defQFormat="0" w:count="375">
     <w:lsdException w:name="Normal" w:uiPriority="0" w:qFormat="1"/>
     <w:lsdException w:name="heading 1" w:uiPriority="9" w:qFormat="1"/>
     <w:lsdException w:name="heading 2" w:semiHidden="1" w:uiPriority="9" w:unhideWhenUsed="1" w:qFormat="1"/>
@@ -3320,7 +2882,6 @@
     <w:lsdException w:name="HTML Sample" w:semiHidden="1" w:unhideWhenUsed="1"/>
     <w:lsdException w:name="HTML Typewriter" w:semiHidden="1" w:unhideWhenUsed="1"/>
     <w:lsdException w:name="HTML Variable" w:semiHidden="1" w:unhideWhenUsed="1"/>
-    <w:lsdException w:name="Normal Table" w:semiHidden="1" w:unhideWhenUsed="1"/>
     <w:lsdException w:name="annotation subject" w:semiHidden="1" w:unhideWhenUsed="1"/>
     <w:lsdException w:name="No List" w:semiHidden="1" w:unhideWhenUsed="1"/>
     <w:lsdException w:name="Outline List 1" w:semiHidden="1" w:unhideWhenUsed="1"/>
@@ -3364,10 +2925,8 @@
     <w:lsdException w:name="Table Elegant" w:semiHidden="1" w:unhideWhenUsed="1"/>
     <w:lsdException w:name="Table Professional" w:semiHidden="1" w:unhideWhenUsed="1"/>
     <w:lsdException w:name="Table Subtle 1" w:semiHidden="1" w:unhideWhenUsed="1"/>
-    <w:lsdException w:name="Table Subtle 2" w:semiHidden="1" w:unhideWhenUsed="1"/>
     <w:lsdException w:name="Table Web 1" w:semiHidden="1" w:unhideWhenUsed="1"/>
     <w:lsdException w:name="Table Web 2" w:semiHidden="1" w:unhideWhenUsed="1"/>
-    <w:lsdException w:name="Table Web 3" w:semiHidden="1" w:unhideWhenUsed="1"/>
     <w:lsdException w:name="Balloon Text" w:semiHidden="1" w:unhideWhenUsed="1"/>
     <w:lsdException w:name="Table Grid" w:uiPriority="39"/>
     <w:lsdException w:name="Table Theme" w:semiHidden="1" w:unhideWhenUsed="1"/>
@@ -3586,6 +3145,10 @@
     <w:lsdException w:name="List Table 5 Dark Accent 6" w:uiPriority="50"/>
     <w:lsdException w:name="List Table 6 Colorful Accent 6" w:uiPriority="51"/>
     <w:lsdException w:name="List Table 7 Colorful Accent 6" w:uiPriority="52"/>
+    <w:lsdException w:name="Mention" w:semiHidden="1" w:unhideWhenUsed="1"/>
+    <w:lsdException w:name="Smart Hyperlink" w:semiHidden="1" w:unhideWhenUsed="1"/>
+    <w:lsdException w:name="Hashtag" w:semiHidden="1" w:unhideWhenUsed="1"/>
+    <w:lsdException w:name="Unresolved Mention" w:semiHidden="1" w:unhideWhenUsed="1"/>
   </w:latentStyles>
   <w:style w:type="paragraph" w:default="1" w:styleId="Normal">
     <w:name w:val="Normal"/>

</xml_diff>